<commit_message>
16 May From Manjaro_Linux
</commit_message>
<xml_diff>
--- a/论文.docx
+++ b/论文.docx
@@ -41,7 +41,32 @@
           <w:szCs w:val="21"/>
           <w:u w:val="single"/>
         </w:rPr>
-        <w:t xml:space="preserve"> 09416301 </w:t>
+        <w:t xml:space="preserve"> </w:t>
+      </w:r>
+      <w:r>
+        <w:rPr>
+          <w:rFonts w:hint="eastAsia" w:ascii="宋体" w:hAnsi="宋体"/>
+          <w:b/>
+          <w:snapToGrid w:val="0"/>
+          <w:kern w:val="0"/>
+          <w:szCs w:val="21"/>
+          <w:u w:val="single"/>
+          <w:lang w:val="en-US" w:eastAsia="zh-CN"/>
+        </w:rPr>
+        <w:t>19402216</w:t>
+      </w:r>
+      <w:bookmarkStart w:id="120" w:name="_GoBack"/>
+      <w:bookmarkEnd w:id="120"/>
+      <w:r>
+        <w:rPr>
+          <w:rFonts w:hint="eastAsia" w:ascii="宋体" w:hAnsi="宋体"/>
+          <w:b/>
+          <w:snapToGrid w:val="0"/>
+          <w:kern w:val="0"/>
+          <w:szCs w:val="21"/>
+          <w:u w:val="single"/>
+        </w:rPr>
+        <w:t xml:space="preserve"> </w:t>
       </w:r>
     </w:p>
     <w:p>
@@ -926,16 +951,17 @@
         <w:spacing w:line="360" w:lineRule="exact"/>
         <w:ind w:firstLine="480" w:firstLineChars="200"/>
         <w:rPr>
-          <w:rFonts w:hint="eastAsia"/>
-          <w:sz w:val="24"/>
-        </w:rPr>
-      </w:pPr>
-      <w:r>
-        <w:rPr>
-          <w:rFonts w:hint="eastAsia"/>
+          <w:rFonts w:hint="default" w:eastAsia="宋体"/>
           <w:sz w:val="24"/>
           <w:lang w:val="en-US" w:eastAsia="zh-CN"/>
         </w:rPr>
+      </w:pPr>
+      <w:r>
+        <w:rPr>
+          <w:rFonts w:hint="eastAsia"/>
+          <w:sz w:val="24"/>
+          <w:lang w:val="en-US" w:eastAsia="zh-CN"/>
+        </w:rPr>
         <w:t>花卉识别系统</w:t>
       </w:r>
       <w:r>
@@ -951,23 +977,37 @@
           <w:sz w:val="24"/>
           <w:lang w:val="en-US" w:eastAsia="zh-CN"/>
         </w:rPr>
-        <w:t>众多识别系统中</w:t>
-      </w:r>
-      <w:r>
-        <w:rPr>
-          <w:rFonts w:hint="eastAsia"/>
-          <w:sz w:val="24"/>
-        </w:rPr>
-        <w:t>的一部分，它记录了在校学习的相关成绩、基本信息，具备了学生信息成绩</w:t>
-      </w:r>
-      <w:bookmarkStart w:id="124" w:name="_GoBack"/>
-      <w:bookmarkEnd w:id="124"/>
-      <w:r>
-        <w:rPr>
-          <w:rFonts w:hint="eastAsia"/>
-          <w:sz w:val="24"/>
-        </w:rPr>
-        <w:t>管理的完整性。随着学校信息化建设的开展，学生成绩管理的电子化是信息化发展一种趋势，尤其是基于Web的学生成绩管理系统，更是充分体现了数据之间的交互性，方便师生对信息的查阅和处理。</w:t>
+        <w:t>一种常见的管理系统</w:t>
+      </w:r>
+      <w:r>
+        <w:rPr>
+          <w:rFonts w:hint="eastAsia"/>
+          <w:sz w:val="24"/>
+        </w:rPr>
+        <w:t>，</w:t>
+      </w:r>
+      <w:r>
+        <w:rPr>
+          <w:rFonts w:hint="eastAsia"/>
+          <w:sz w:val="24"/>
+          <w:lang w:val="en-US" w:eastAsia="zh-CN"/>
+        </w:rPr>
+        <w:t>它的主要目的是进行花卉识别并对用户信息进行管理</w:t>
+      </w:r>
+      <w:r>
+        <w:rPr>
+          <w:rFonts w:hint="eastAsia"/>
+          <w:sz w:val="24"/>
+        </w:rPr>
+        <w:t>。</w:t>
+      </w:r>
+      <w:r>
+        <w:rPr>
+          <w:rFonts w:hint="eastAsia"/>
+          <w:sz w:val="24"/>
+          <w:lang w:val="en-US" w:eastAsia="zh-CN"/>
+        </w:rPr>
+        <w:t>花卉管理系统提供了菜单管理模块，角色管理模块，用户管理模块，微信用户管理模块和取样记录模块，从而实现了花卉基于Web的识别查询与交互。通过花卉管理系统，管理员能够做到以用户为中心，简化繁琐的手工统计、信息汇总等大量的人工工作。</w:t>
       </w:r>
     </w:p>
     <w:p>
@@ -975,16 +1015,25 @@
         <w:spacing w:line="360" w:lineRule="exact"/>
         <w:ind w:firstLine="480" w:firstLineChars="200"/>
         <w:rPr>
-          <w:rFonts w:hint="eastAsia"/>
-          <w:sz w:val="24"/>
-        </w:rPr>
-      </w:pPr>
-      <w:r>
-        <w:rPr>
-          <w:rFonts w:hint="eastAsia"/>
-          <w:sz w:val="24"/>
-        </w:rPr>
-        <w:t>本系统基于B/S架构模式，结合Java语言，采用主流的Web技术开发。系统使用Servlet和JSP来构建表示层，其中的动态内容通过数据库获得，并将由客户端传过来的请求页面进行解析和逻辑业务处理，结合综合的数据库技术，实现数据的交互应用。系统主要实现学生信息管理、学生成绩管理、学生班级管理、学生课程管理、系统管理功能。其中涉及到各个模块信息的录入、处理、多条件查询，通过设置管理员、教师、学生三种权限，从而实现不同的管理功能。</w:t>
+          <w:rFonts w:hint="default" w:eastAsia="宋体"/>
+          <w:sz w:val="24"/>
+          <w:lang w:val="en-US" w:eastAsia="zh-CN"/>
+        </w:rPr>
+      </w:pPr>
+      <w:r>
+        <w:rPr>
+          <w:rFonts w:hint="eastAsia"/>
+          <w:sz w:val="24"/>
+        </w:rPr>
+        <w:t>本系统</w:t>
+      </w:r>
+      <w:r>
+        <w:rPr>
+          <w:rFonts w:hint="eastAsia"/>
+          <w:sz w:val="24"/>
+          <w:lang w:val="en-US" w:eastAsia="zh-CN"/>
+        </w:rPr>
+        <w:t>采用当下流行的前后端分离方式开发，后端使用Spring Boot开发，前端使用Vue+ElementUI来构建单页面应用SPA。SPA通过动态重写当前页面与用户交互，而非传统的从服务器重新加载整个新页面，从而避免了页面之间切换打断用户体验，使应用程序更像一个桌面应用程序。一个后端可以对应多个前端，后端只负责提供数据，前后端的交互通过JSON数据完成。系统主要实现菜单管理，角色管理，用户管理，微信用户管理和取样记录管理功能。其中涉及到各个模块信息的录入、处理、多条件查询，通过设置管理员、用户两种权限，从而实现不同的管理功能。</w:t>
       </w:r>
     </w:p>
     <w:p>
@@ -1032,18 +1081,50 @@
       </w:r>
       <w:r>
         <w:rPr>
-          <w:rFonts w:hint="eastAsia"/>
-          <w:sz w:val="24"/>
-        </w:rPr>
-        <w:t>Java；B/S架构；模块化；学生</w:t>
-      </w:r>
-      <w:r>
-        <w:rPr>
-          <w:rFonts w:hint="eastAsia" w:ascii="宋体" w:hAnsi="宋体"/>
-          <w:kern w:val="0"/>
-          <w:sz w:val="24"/>
-        </w:rPr>
-        <w:t>成绩管理系统</w:t>
+          <w:rFonts w:hint="eastAsia" w:ascii="宋体" w:hAnsi="宋体"/>
+          <w:kern w:val="0"/>
+          <w:sz w:val="24"/>
+          <w:lang w:val="en-US" w:eastAsia="zh-CN"/>
+        </w:rPr>
+        <w:t>Spring</w:t>
+      </w:r>
+      <w:r>
+        <w:rPr>
+          <w:rFonts w:hint="eastAsia"/>
+          <w:sz w:val="24"/>
+        </w:rPr>
+        <w:t>；</w:t>
+      </w:r>
+      <w:r>
+        <w:rPr>
+          <w:rFonts w:hint="eastAsia"/>
+          <w:sz w:val="24"/>
+          <w:lang w:val="en-US" w:eastAsia="zh-CN"/>
+        </w:rPr>
+        <w:t>VGG</w:t>
+      </w:r>
+      <w:r>
+        <w:rPr>
+          <w:rFonts w:hint="eastAsia"/>
+          <w:sz w:val="24"/>
+        </w:rPr>
+        <w:t>；模块化；</w:t>
+      </w:r>
+      <w:r>
+        <w:rPr>
+          <w:rFonts w:hint="eastAsia"/>
+          <w:sz w:val="24"/>
+          <w:lang w:val="en-US" w:eastAsia="zh-CN"/>
+        </w:rPr>
+        <w:t>花卉</w:t>
+      </w:r>
+      <w:r>
+        <w:rPr>
+          <w:rFonts w:hint="eastAsia" w:ascii="宋体" w:hAnsi="宋体"/>
+          <w:kern w:val="0"/>
+          <w:sz w:val="24"/>
+        </w:rPr>
+        <w:t>管理系统</w:t>
       </w:r>
     </w:p>
     <w:p>
@@ -1137,120 +1218,7 @@
           <w:rFonts w:hint="eastAsia"/>
           <w:sz w:val="24"/>
         </w:rPr>
-        <w:t xml:space="preserve">The student records management is a part of the daily </w:t>
-      </w:r>
-      <w:r>
-        <w:rPr>
-          <w:sz w:val="24"/>
-        </w:rPr>
-        <w:t>management</w:t>
-      </w:r>
-      <w:r>
-        <w:rPr>
-          <w:rFonts w:hint="eastAsia"/>
-          <w:sz w:val="24"/>
-        </w:rPr>
-        <w:t xml:space="preserve"> in the colleges and universities. It records the related achievements which students have got at school and basic information of students. It gets the integrity of the management of student information record. </w:t>
-      </w:r>
-      <w:r>
-        <w:rPr>
-          <w:sz w:val="24"/>
-        </w:rPr>
-        <w:t>As</w:t>
-      </w:r>
-      <w:r>
-        <w:rPr>
-          <w:rFonts w:hint="eastAsia"/>
-          <w:sz w:val="24"/>
-        </w:rPr>
-        <w:t xml:space="preserve"> the </w:t>
-      </w:r>
-      <w:r>
-        <w:rPr>
-          <w:sz w:val="24"/>
-        </w:rPr>
-        <w:fldChar w:fldCharType="begin"/>
-      </w:r>
-      <w:r>
-        <w:rPr>
-          <w:sz w:val="24"/>
-        </w:rPr>
-        <w:instrText xml:space="preserve"> HYPERLINK "app:ds:construction" \t "" </w:instrText>
-      </w:r>
-      <w:r>
-        <w:rPr>
-          <w:sz w:val="24"/>
-        </w:rPr>
-        <w:fldChar w:fldCharType="separate"/>
-      </w:r>
-      <w:r>
-        <w:rPr>
-          <w:sz w:val="24"/>
-        </w:rPr>
-        <w:t>construction</w:t>
-      </w:r>
-      <w:r>
-        <w:rPr>
-          <w:sz w:val="24"/>
-        </w:rPr>
-        <w:fldChar w:fldCharType="end"/>
-      </w:r>
-      <w:r>
-        <w:rPr>
-          <w:rFonts w:hint="eastAsia"/>
-          <w:sz w:val="24"/>
-        </w:rPr>
-        <w:t xml:space="preserve"> of the school in information is developing, the </w:t>
-      </w:r>
-      <w:r>
-        <w:rPr>
-          <w:sz w:val="24"/>
-        </w:rPr>
-        <w:fldChar w:fldCharType="begin"/>
-      </w:r>
-      <w:r>
-        <w:rPr>
-          <w:sz w:val="24"/>
-        </w:rPr>
-        <w:instrText xml:space="preserve"> HYPERLINK "app:ds:electronization" \t "" </w:instrText>
-      </w:r>
-      <w:r>
-        <w:rPr>
-          <w:sz w:val="24"/>
-        </w:rPr>
-        <w:fldChar w:fldCharType="separate"/>
-      </w:r>
-      <w:r>
-        <w:rPr>
-          <w:sz w:val="24"/>
-        </w:rPr>
-        <w:t>electronization</w:t>
-      </w:r>
-      <w:r>
-        <w:rPr>
-          <w:sz w:val="24"/>
-        </w:rPr>
-        <w:fldChar w:fldCharType="end"/>
-      </w:r>
-      <w:r>
-        <w:rPr>
-          <w:rFonts w:hint="eastAsia"/>
-          <w:sz w:val="24"/>
-        </w:rPr>
-        <w:t xml:space="preserve"> of the student records management becomes a kind of trend of information which is developing. Especially the student records management system which is based on Web. It sufficiently shows the interaction between the data, which bring the great </w:t>
-      </w:r>
-      <w:r>
-        <w:rPr>
-          <w:sz w:val="24"/>
-        </w:rPr>
-        <w:t>convenience</w:t>
-      </w:r>
-      <w:r>
-        <w:rPr>
-          <w:rFonts w:hint="eastAsia"/>
-          <w:sz w:val="24"/>
-        </w:rPr>
-        <w:t xml:space="preserve"> for teacher and student to check and process the information.</w:t>
+        <w:t>Flower recognition system is a common management system, whose main purpose is to identify flowers and manage user information. The flower management system provides a menu management module, role management module, user management module, WeChat user management module, and sampling record module, thus achieving web-based recognition, query, and interaction of flowers. Through the flower management system, administrators can achieve a user centric approach, simplifying tedious manual statistics, information aggregation, and other manual tasks.</w:t>
       </w:r>
     </w:p>
     <w:p>
@@ -1267,98 +1235,7 @@
           <w:rFonts w:hint="eastAsia"/>
           <w:sz w:val="24"/>
         </w:rPr>
-        <w:t xml:space="preserve">The student records management system is based on the mode of B/S architecture, combined with the Java language, which adopts the popular Web technology to program it. The system </w:t>
-      </w:r>
-      <w:r>
-        <w:rPr>
-          <w:sz w:val="24"/>
-        </w:rPr>
-        <w:t>uses Servlet and JSP to build the presentation layer,</w:t>
-      </w:r>
-      <w:r>
-        <w:rPr>
-          <w:rFonts w:hint="eastAsia"/>
-          <w:sz w:val="24"/>
-        </w:rPr>
-        <w:t xml:space="preserve"> </w:t>
-      </w:r>
-      <w:r>
-        <w:rPr>
-          <w:sz w:val="24"/>
-        </w:rPr>
-        <w:t>in which the dynamic content obtained by database,</w:t>
-      </w:r>
-      <w:r>
-        <w:rPr>
-          <w:rFonts w:hint="eastAsia"/>
-          <w:sz w:val="24"/>
-        </w:rPr>
-        <w:t xml:space="preserve"> and a</w:t>
-      </w:r>
-      <w:r>
-        <w:rPr>
-          <w:sz w:val="24"/>
-        </w:rPr>
-        <w:t>nalyzing</w:t>
-      </w:r>
-      <w:r>
-        <w:rPr>
-          <w:rFonts w:hint="eastAsia"/>
-          <w:sz w:val="24"/>
-        </w:rPr>
-        <w:t xml:space="preserve"> a</w:t>
-      </w:r>
-      <w:r>
-        <w:rPr>
-          <w:sz w:val="24"/>
-        </w:rPr>
-        <w:t>nd</w:t>
-      </w:r>
-      <w:r>
-        <w:rPr>
-          <w:rFonts w:hint="eastAsia"/>
-          <w:sz w:val="24"/>
-        </w:rPr>
-        <w:t xml:space="preserve"> </w:t>
-      </w:r>
-      <w:r>
-        <w:rPr>
-          <w:sz w:val="24"/>
-        </w:rPr>
-        <w:t>processing the page request which is transmitted by the client</w:t>
-      </w:r>
-      <w:r>
-        <w:rPr>
-          <w:rFonts w:hint="eastAsia"/>
-          <w:sz w:val="24"/>
-        </w:rPr>
-        <w:t xml:space="preserve">, </w:t>
-      </w:r>
-      <w:r>
-        <w:rPr>
-          <w:sz w:val="24"/>
-        </w:rPr>
-        <w:t>combined with an integrated database technology</w:t>
-      </w:r>
-      <w:r>
-        <w:rPr>
-          <w:rFonts w:hint="eastAsia"/>
-          <w:sz w:val="24"/>
-        </w:rPr>
-        <w:t xml:space="preserve"> and realizes the interactive application of the data. The system is mainly to achieve the function of student records management, student achievement management, student management of class, student management of course and system management, which relates to the input, processing and m</w:t>
-      </w:r>
-      <w:r>
-        <w:rPr>
-          <w:sz w:val="24"/>
-        </w:rPr>
-        <w:t>ulti-criteria</w:t>
-      </w:r>
-      <w:r>
-        <w:rPr>
-          <w:rFonts w:hint="eastAsia"/>
-          <w:sz w:val="24"/>
-        </w:rPr>
-        <w:t xml:space="preserve"> query of different module information. It can achieve various function of management by setting three kinds of authority management, including administrator, teacher, and student. </w:t>
+        <w:t>This system is developed using the popular front-end and back-end separation method, with the backend developed using Spring Boot and the front-end using Vue+ElementUI to build a single page application SPA. SPA interacts with users by dynamically rewriting the current page, rather than traditional reloading the entire new page from the server, thereby avoiding page switching that interrupts the user experience and making the application more like a desktop application. A backend can correspond to multiple frontends, and the backend is only responsible for providing data. The interaction between the front and back ends is completed through JSON data. The system mainly implements menu management, role management, user management, WeChat user management, and sampling record management functions. It involves the input, processing, and multi condition query of information in various modules, and different management functions are achieved by setting administrator and user permissions.</w:t>
       </w:r>
     </w:p>
     <w:p>
@@ -1375,84 +1252,36 @@
           <w:rFonts w:hint="eastAsia"/>
           <w:sz w:val="24"/>
         </w:rPr>
-        <w:t xml:space="preserve">The article introduces the design and realization of the whole system from the demand analysis, the outline design, detailed design and any other aspects. </w:t>
-      </w:r>
-      <w:r>
-        <w:rPr>
-          <w:sz w:val="24"/>
-        </w:rPr>
-        <w:t xml:space="preserve">The system </w:t>
-      </w:r>
-      <w:r>
-        <w:rPr>
-          <w:rFonts w:hint="eastAsia"/>
-          <w:sz w:val="24"/>
-        </w:rPr>
-        <w:t xml:space="preserve">has a </w:t>
-      </w:r>
-      <w:r>
-        <w:rPr>
-          <w:sz w:val="24"/>
-        </w:rPr>
-        <w:t>friendly</w:t>
-      </w:r>
-      <w:r>
-        <w:rPr>
-          <w:rFonts w:hint="eastAsia"/>
-          <w:sz w:val="24"/>
-        </w:rPr>
-        <w:t xml:space="preserve"> interface, </w:t>
-      </w:r>
-      <w:r>
-        <w:rPr>
-          <w:sz w:val="24"/>
-        </w:rPr>
-        <w:t xml:space="preserve">smooth operation, </w:t>
-      </w:r>
-      <w:r>
-        <w:rPr>
-          <w:rFonts w:hint="eastAsia"/>
-          <w:sz w:val="24"/>
-        </w:rPr>
-        <w:t xml:space="preserve">good </w:t>
-      </w:r>
-      <w:r>
-        <w:rPr>
-          <w:sz w:val="24"/>
-        </w:rPr>
-        <w:t xml:space="preserve">function, </w:t>
-      </w:r>
-      <w:r>
-        <w:rPr>
-          <w:rFonts w:hint="eastAsia"/>
-          <w:sz w:val="24"/>
-        </w:rPr>
-        <w:t xml:space="preserve">which is provided with a </w:t>
-      </w:r>
-      <w:r>
-        <w:rPr>
-          <w:sz w:val="24"/>
-        </w:rPr>
-        <w:t>certain value</w:t>
-      </w:r>
-      <w:r>
-        <w:rPr>
-          <w:rFonts w:hint="eastAsia"/>
-          <w:sz w:val="24"/>
-        </w:rPr>
-        <w:t xml:space="preserve"> for using</w:t>
-      </w:r>
-      <w:r>
-        <w:rPr>
-          <w:sz w:val="24"/>
-        </w:rPr>
-        <w:t>.</w:t>
+        <w:t>This article provides a detailed introduction to the design and implementation of the entire system from several aspects such as requirement analysis, summary design, and detailed design. The system has a friendly user interface, smooth operation, good functionality, and certain application value.</w:t>
       </w:r>
     </w:p>
     <w:p>
       <w:pPr>
         <w:spacing w:line="360" w:lineRule="exact"/>
-        <w:ind w:firstLine="482" w:firstLineChars="200"/>
+        <w:rPr>
+          <w:rFonts w:hint="eastAsia"/>
+        </w:rPr>
+      </w:pPr>
+      <w:r>
+        <w:rPr>
+          <w:rFonts w:hint="eastAsia"/>
+          <w:b/>
+          <w:kern w:val="0"/>
+          <w:sz w:val="24"/>
+        </w:rPr>
+        <w:t xml:space="preserve">Keywords: </w:t>
+      </w:r>
+      <w:r>
+        <w:rPr>
+          <w:rFonts w:hint="eastAsia"/>
+        </w:rPr>
+        <w:t xml:space="preserve"> </w:t>
+      </w:r>
+    </w:p>
+    <w:p>
+      <w:pPr>
+        <w:spacing w:line="360" w:lineRule="exact"/>
+        <w:ind w:firstLine="420" w:firstLineChars="0"/>
         <w:rPr>
           <w:rStyle w:val="18"/>
           <w:rFonts w:hint="eastAsia" w:eastAsia="宋体"/>
@@ -1462,15 +1291,53 @@
       <w:r>
         <w:rPr>
           <w:rFonts w:hint="eastAsia"/>
-          <w:b/>
-          <w:kern w:val="0"/>
-          <w:sz w:val="24"/>
-        </w:rPr>
-        <w:t xml:space="preserve">Keywords: </w:t>
-      </w:r>
-      <w:r>
-        <w:rPr>
-          <w:rFonts w:hint="eastAsia"/>
+          <w:sz w:val="24"/>
+          <w:lang w:val="en-US" w:eastAsia="zh-CN"/>
+        </w:rPr>
+        <w:t>Spring</w:t>
+      </w:r>
+      <w:r>
+        <w:rPr>
+          <w:rFonts w:hint="eastAsia"/>
+          <w:sz w:val="24"/>
+        </w:rPr>
+        <w:t>;</w:t>
+      </w:r>
+      <w:r>
+        <w:rPr>
+          <w:rFonts w:hint="eastAsia"/>
+          <w:sz w:val="24"/>
+          <w:lang w:val="en-US" w:eastAsia="zh-CN"/>
+        </w:rPr>
+        <w:t>VGG</w:t>
+      </w:r>
+      <w:r>
+        <w:rPr>
+          <w:rFonts w:hint="eastAsia"/>
+          <w:sz w:val="24"/>
+        </w:rPr>
+        <w:t xml:space="preserve">; Modularization; </w:t>
+      </w:r>
+      <w:r>
+        <w:rPr>
+          <w:rFonts w:hint="eastAsia"/>
+          <w:sz w:val="24"/>
+          <w:lang w:val="en-US" w:eastAsia="zh-CN"/>
+        </w:rPr>
+        <w:t>f</w:t>
+      </w:r>
+      <w:r>
+        <w:rPr>
+          <w:rFonts w:hint="eastAsia"/>
+          <w:sz w:val="24"/>
+        </w:rPr>
+        <w:t>lower recognition</w:t>
+      </w:r>
+      <w:r>
+        <w:rPr>
+          <w:rFonts w:hint="eastAsia"/>
+          <w:sz w:val="24"/>
+          <w:lang w:val="en-US" w:eastAsia="zh-CN"/>
         </w:rPr>
         <w:t xml:space="preserve"> </w:t>
       </w:r>
@@ -1479,7 +1346,7 @@
           <w:rFonts w:hint="eastAsia"/>
           <w:sz w:val="24"/>
         </w:rPr>
-        <w:t>Java; B/S architecture; Modularization; Student records management system</w:t>
+        <w:t>management system</w:t>
       </w:r>
     </w:p>
     <w:p>
@@ -7411,15 +7278,15 @@
           <w:sz w:val="28"/>
         </w:rPr>
       </w:pPr>
-      <w:bookmarkStart w:id="0" w:name="_Toc316579922"/>
-      <w:bookmarkStart w:id="1" w:name="_Toc357720718"/>
-      <w:bookmarkStart w:id="2" w:name="_Toc357365022"/>
-      <w:bookmarkStart w:id="3" w:name="_Toc317596519"/>
-      <w:bookmarkStart w:id="4" w:name="_Toc317598419"/>
-      <w:bookmarkStart w:id="5" w:name="_Toc29235259"/>
+      <w:bookmarkStart w:id="0" w:name="_Toc357365022"/>
+      <w:bookmarkStart w:id="1" w:name="_Toc358467415"/>
+      <w:bookmarkStart w:id="2" w:name="_Toc317596519"/>
+      <w:bookmarkStart w:id="3" w:name="_Toc357720718"/>
+      <w:bookmarkStart w:id="4" w:name="_Toc357345155"/>
+      <w:bookmarkStart w:id="5" w:name="_Toc317598419"/>
       <w:bookmarkStart w:id="6" w:name="_Toc317598236"/>
-      <w:bookmarkStart w:id="7" w:name="_Toc358467415"/>
-      <w:bookmarkStart w:id="8" w:name="_Toc357345155"/>
+      <w:bookmarkStart w:id="7" w:name="_Toc316579922"/>
+      <w:bookmarkStart w:id="8" w:name="_Toc29235259"/>
       <w:r>
         <w:rPr>
           <w:rFonts w:hint="eastAsia"/>
@@ -7448,15 +7315,15 @@
           <w:b/>
         </w:rPr>
       </w:pPr>
-      <w:bookmarkStart w:id="9" w:name="_Toc317598237"/>
-      <w:bookmarkStart w:id="10" w:name="_Toc29235260"/>
-      <w:bookmarkStart w:id="11" w:name="_Toc358467416"/>
-      <w:bookmarkStart w:id="12" w:name="_Toc357345156"/>
-      <w:bookmarkStart w:id="13" w:name="_Toc317596520"/>
-      <w:bookmarkStart w:id="14" w:name="_Toc317598420"/>
-      <w:bookmarkStart w:id="15" w:name="_Toc357365023"/>
+      <w:bookmarkStart w:id="9" w:name="_Toc317598420"/>
+      <w:bookmarkStart w:id="10" w:name="_Toc317596520"/>
+      <w:bookmarkStart w:id="11" w:name="_Toc29235260"/>
+      <w:bookmarkStart w:id="12" w:name="_Toc358467416"/>
+      <w:bookmarkStart w:id="13" w:name="_Toc357720719"/>
+      <w:bookmarkStart w:id="14" w:name="_Toc317598237"/>
+      <w:bookmarkStart w:id="15" w:name="_Toc357345156"/>
       <w:bookmarkStart w:id="16" w:name="_Toc316579923"/>
-      <w:bookmarkStart w:id="17" w:name="_Toc357720719"/>
+      <w:bookmarkStart w:id="17" w:name="_Toc357365023"/>
       <w:r>
         <w:rPr>
           <w:rFonts w:ascii="宋体" w:hAnsi="宋体"/>
@@ -7633,15 +7500,15 @@
           <w:b/>
         </w:rPr>
       </w:pPr>
-      <w:bookmarkStart w:id="20" w:name="_Toc317598421"/>
-      <w:bookmarkStart w:id="21" w:name="_Toc357365024"/>
-      <w:bookmarkStart w:id="22" w:name="_Toc357720720"/>
-      <w:bookmarkStart w:id="23" w:name="_Toc317598238"/>
-      <w:bookmarkStart w:id="24" w:name="_Toc29235261"/>
-      <w:bookmarkStart w:id="25" w:name="_Toc316579924"/>
-      <w:bookmarkStart w:id="26" w:name="_Toc358467417"/>
-      <w:bookmarkStart w:id="27" w:name="_Toc317596521"/>
-      <w:bookmarkStart w:id="28" w:name="_Toc357345157"/>
+      <w:bookmarkStart w:id="20" w:name="_Toc29235261"/>
+      <w:bookmarkStart w:id="21" w:name="_Toc317596521"/>
+      <w:bookmarkStart w:id="22" w:name="_Toc357345157"/>
+      <w:bookmarkStart w:id="23" w:name="_Toc317598421"/>
+      <w:bookmarkStart w:id="24" w:name="_Toc357365024"/>
+      <w:bookmarkStart w:id="25" w:name="_Toc317598238"/>
+      <w:bookmarkStart w:id="26" w:name="_Toc316579924"/>
+      <w:bookmarkStart w:id="27" w:name="_Toc358467417"/>
+      <w:bookmarkStart w:id="28" w:name="_Toc357720720"/>
       <w:r>
         <w:rPr>
           <w:rFonts w:ascii="宋体" w:hAnsi="宋体"/>
@@ -7754,15 +7621,15 @@
           <w:b/>
         </w:rPr>
       </w:pPr>
-      <w:bookmarkStart w:id="29" w:name="_Toc29235262"/>
-      <w:bookmarkStart w:id="30" w:name="_Toc317598422"/>
-      <w:bookmarkStart w:id="31" w:name="_Toc316579925"/>
-      <w:bookmarkStart w:id="32" w:name="_Toc357345158"/>
-      <w:bookmarkStart w:id="33" w:name="_Toc358467418"/>
-      <w:bookmarkStart w:id="34" w:name="_Toc317596522"/>
-      <w:bookmarkStart w:id="35" w:name="_Toc317598239"/>
-      <w:bookmarkStart w:id="36" w:name="_Toc357365025"/>
-      <w:bookmarkStart w:id="37" w:name="_Toc357720721"/>
+      <w:bookmarkStart w:id="29" w:name="_Toc317598239"/>
+      <w:bookmarkStart w:id="30" w:name="_Toc317596522"/>
+      <w:bookmarkStart w:id="31" w:name="_Toc317598422"/>
+      <w:bookmarkStart w:id="32" w:name="_Toc357720721"/>
+      <w:bookmarkStart w:id="33" w:name="_Toc29235262"/>
+      <w:bookmarkStart w:id="34" w:name="_Toc357365025"/>
+      <w:bookmarkStart w:id="35" w:name="_Toc316579925"/>
+      <w:bookmarkStart w:id="36" w:name="_Toc357345158"/>
+      <w:bookmarkStart w:id="37" w:name="_Toc358467418"/>
       <w:r>
         <w:rPr>
           <w:rFonts w:ascii="宋体" w:hAnsi="宋体"/>
@@ -7847,15 +7714,15 @@
           <w:sz w:val="28"/>
         </w:rPr>
       </w:pPr>
-      <w:bookmarkStart w:id="38" w:name="_Toc317598247"/>
-      <w:bookmarkStart w:id="39" w:name="_Toc317598430"/>
-      <w:bookmarkStart w:id="40" w:name="_Toc316579933"/>
-      <w:bookmarkStart w:id="41" w:name="_Toc29235270"/>
-      <w:bookmarkStart w:id="42" w:name="_Toc317596530"/>
+      <w:bookmarkStart w:id="38" w:name="_Toc316579933"/>
+      <w:bookmarkStart w:id="39" w:name="_Toc29235270"/>
+      <w:bookmarkStart w:id="40" w:name="_Toc317596530"/>
+      <w:bookmarkStart w:id="41" w:name="_Toc317598247"/>
+      <w:bookmarkStart w:id="42" w:name="_Toc317598430"/>
       <w:bookmarkStart w:id="43" w:name="_Toc358467419"/>
-      <w:bookmarkStart w:id="44" w:name="_Toc357345159"/>
+      <w:bookmarkStart w:id="44" w:name="_Toc357365026"/>
       <w:bookmarkStart w:id="45" w:name="_Toc357720722"/>
-      <w:bookmarkStart w:id="46" w:name="_Toc357365026"/>
+      <w:bookmarkStart w:id="46" w:name="_Toc357345159"/>
       <w:r>
         <w:rPr>
           <w:rFonts w:hint="eastAsia"/>
@@ -7892,15 +7759,15 @@
           <w:b/>
         </w:rPr>
       </w:pPr>
-      <w:bookmarkStart w:id="47" w:name="_Toc357345160"/>
-      <w:bookmarkStart w:id="48" w:name="_Toc357720723"/>
-      <w:bookmarkStart w:id="49" w:name="_Toc357365027"/>
-      <w:bookmarkStart w:id="50" w:name="_Toc317598431"/>
+      <w:bookmarkStart w:id="47" w:name="_Toc357365027"/>
+      <w:bookmarkStart w:id="48" w:name="_Toc358467420"/>
+      <w:bookmarkStart w:id="49" w:name="_Toc317598431"/>
+      <w:bookmarkStart w:id="50" w:name="_Toc357345160"/>
       <w:bookmarkStart w:id="51" w:name="_Toc317596531"/>
-      <w:bookmarkStart w:id="52" w:name="_Toc358467420"/>
-      <w:bookmarkStart w:id="53" w:name="_Toc317598248"/>
-      <w:bookmarkStart w:id="54" w:name="_Toc316579934"/>
-      <w:bookmarkStart w:id="55" w:name="_Toc29235271"/>
+      <w:bookmarkStart w:id="52" w:name="_Toc316579934"/>
+      <w:bookmarkStart w:id="53" w:name="_Toc29235271"/>
+      <w:bookmarkStart w:id="54" w:name="_Toc317598248"/>
+      <w:bookmarkStart w:id="55" w:name="_Toc357720723"/>
       <w:r>
         <w:rPr>
           <w:rFonts w:hint="eastAsia" w:ascii="宋体" w:hAnsi="宋体"/>
@@ -8039,10 +7906,10 @@
           <w:b/>
         </w:rPr>
       </w:pPr>
-      <w:bookmarkStart w:id="56" w:name="_Toc357365029"/>
-      <w:bookmarkStart w:id="57" w:name="_Toc357720724"/>
+      <w:bookmarkStart w:id="56" w:name="_Toc357720724"/>
+      <w:bookmarkStart w:id="57" w:name="_Toc358467421"/>
       <w:bookmarkStart w:id="58" w:name="_Toc357345162"/>
-      <w:bookmarkStart w:id="59" w:name="_Toc358467421"/>
+      <w:bookmarkStart w:id="59" w:name="_Toc357365029"/>
       <w:r>
         <w:rPr>
           <w:rFonts w:hint="eastAsia" w:ascii="宋体" w:hAnsi="宋体"/>
@@ -8159,8 +8026,8 @@
         </w:rPr>
       </w:pPr>
       <w:bookmarkStart w:id="60" w:name="_Toc357345163"/>
-      <w:bookmarkStart w:id="61" w:name="_Toc358467422"/>
-      <w:bookmarkStart w:id="62" w:name="_Toc357720725"/>
+      <w:bookmarkStart w:id="61" w:name="_Toc357720725"/>
+      <w:bookmarkStart w:id="62" w:name="_Toc358467422"/>
       <w:bookmarkStart w:id="63" w:name="_Toc357365030"/>
       <w:r>
         <w:rPr>
@@ -8339,15 +8206,15 @@
           <w:b/>
         </w:rPr>
       </w:pPr>
-      <w:bookmarkStart w:id="64" w:name="_Toc317598252"/>
-      <w:bookmarkStart w:id="65" w:name="_Toc316579938"/>
-      <w:bookmarkStart w:id="66" w:name="_Toc357345164"/>
-      <w:bookmarkStart w:id="67" w:name="_Toc317596535"/>
-      <w:bookmarkStart w:id="68" w:name="_Toc317598435"/>
-      <w:bookmarkStart w:id="69" w:name="_Toc358467423"/>
-      <w:bookmarkStart w:id="70" w:name="_Toc357365031"/>
-      <w:bookmarkStart w:id="71" w:name="_Toc357720726"/>
-      <w:bookmarkStart w:id="72" w:name="_Toc29235275"/>
+      <w:bookmarkStart w:id="64" w:name="_Toc358467423"/>
+      <w:bookmarkStart w:id="65" w:name="_Toc357720726"/>
+      <w:bookmarkStart w:id="66" w:name="_Toc317598252"/>
+      <w:bookmarkStart w:id="67" w:name="_Toc357345164"/>
+      <w:bookmarkStart w:id="68" w:name="_Toc317596535"/>
+      <w:bookmarkStart w:id="69" w:name="_Toc357365031"/>
+      <w:bookmarkStart w:id="70" w:name="_Toc317598435"/>
+      <w:bookmarkStart w:id="71" w:name="_Toc29235275"/>
+      <w:bookmarkStart w:id="72" w:name="_Toc316579938"/>
       <w:r>
         <w:rPr>
           <w:rFonts w:hint="eastAsia" w:ascii="宋体" w:hAnsi="宋体"/>
@@ -8411,10 +8278,10 @@
           <w:b/>
         </w:rPr>
       </w:pPr>
-      <w:bookmarkStart w:id="73" w:name="_Toc357345165"/>
-      <w:bookmarkStart w:id="74" w:name="_Toc357365032"/>
-      <w:bookmarkStart w:id="75" w:name="_Toc357720727"/>
-      <w:bookmarkStart w:id="76" w:name="_Toc358467424"/>
+      <w:bookmarkStart w:id="73" w:name="_Toc357720727"/>
+      <w:bookmarkStart w:id="74" w:name="_Toc358467424"/>
+      <w:bookmarkStart w:id="75" w:name="_Toc357345165"/>
+      <w:bookmarkStart w:id="76" w:name="_Toc357365032"/>
       <w:r>
         <w:rPr>
           <w:rFonts w:hint="eastAsia" w:ascii="宋体" w:hAnsi="宋体"/>
@@ -8591,8 +8458,8 @@
           <w:b/>
         </w:rPr>
       </w:pPr>
-      <w:bookmarkStart w:id="77" w:name="_Toc358467425"/>
-      <w:bookmarkStart w:id="78" w:name="_Toc357345166"/>
+      <w:bookmarkStart w:id="77" w:name="_Toc357345166"/>
+      <w:bookmarkStart w:id="78" w:name="_Toc358467425"/>
       <w:bookmarkStart w:id="79" w:name="_Toc357720728"/>
       <w:bookmarkStart w:id="80" w:name="_Toc357365033"/>
       <w:r>
@@ -8748,10 +8615,10 @@
           <w:b/>
         </w:rPr>
       </w:pPr>
-      <w:bookmarkStart w:id="81" w:name="_Toc357365034"/>
-      <w:bookmarkStart w:id="82" w:name="_Toc357345167"/>
+      <w:bookmarkStart w:id="81" w:name="_Toc357345167"/>
+      <w:bookmarkStart w:id="82" w:name="_Toc358467426"/>
       <w:bookmarkStart w:id="83" w:name="_Toc357720729"/>
-      <w:bookmarkStart w:id="84" w:name="_Toc358467426"/>
+      <w:bookmarkStart w:id="84" w:name="_Toc357365034"/>
       <w:r>
         <w:rPr>
           <w:rFonts w:hint="eastAsia" w:ascii="宋体" w:hAnsi="宋体"/>
@@ -8810,13 +8677,13 @@
           <w:b/>
         </w:rPr>
       </w:pPr>
-      <w:bookmarkStart w:id="85" w:name="_Toc317596536"/>
-      <w:bookmarkStart w:id="86" w:name="_Toc317598253"/>
-      <w:bookmarkStart w:id="87" w:name="_Toc317598436"/>
+      <w:bookmarkStart w:id="85" w:name="_Toc317598253"/>
+      <w:bookmarkStart w:id="86" w:name="_Toc317598436"/>
+      <w:bookmarkStart w:id="87" w:name="_Toc317596536"/>
       <w:bookmarkStart w:id="88" w:name="_Toc357345168"/>
-      <w:bookmarkStart w:id="89" w:name="_Toc358467427"/>
-      <w:bookmarkStart w:id="90" w:name="_Toc357720730"/>
-      <w:bookmarkStart w:id="91" w:name="_Toc357365035"/>
+      <w:bookmarkStart w:id="89" w:name="_Toc357720730"/>
+      <w:bookmarkStart w:id="90" w:name="_Toc357365035"/>
+      <w:bookmarkStart w:id="91" w:name="_Toc358467427"/>
       <w:r>
         <w:rPr>
           <w:rFonts w:hint="eastAsia" w:ascii="宋体" w:hAnsi="宋体"/>
@@ -9007,8 +8874,8 @@
           <w:b/>
         </w:rPr>
       </w:pPr>
-      <w:bookmarkStart w:id="94" w:name="_Toc358467458"/>
-      <w:bookmarkStart w:id="95" w:name="_Toc357720767"/>
+      <w:bookmarkStart w:id="94" w:name="_Toc357720767"/>
+      <w:bookmarkStart w:id="95" w:name="_Toc358467458"/>
       <w:r>
         <w:rPr>
           <w:rFonts w:hint="eastAsia" w:ascii="宋体" w:hAnsi="宋体"/>
@@ -9079,8 +8946,8 @@
           <w:b/>
         </w:rPr>
       </w:pPr>
-      <w:bookmarkStart w:id="96" w:name="_Toc357720768"/>
-      <w:bookmarkStart w:id="97" w:name="_Toc358467459"/>
+      <w:bookmarkStart w:id="96" w:name="_Toc358467459"/>
+      <w:bookmarkStart w:id="97" w:name="_Toc357720768"/>
       <w:r>
         <w:rPr>
           <w:rFonts w:hint="eastAsia" w:ascii="宋体" w:hAnsi="宋体"/>
@@ -9151,8 +9018,8 @@
           <w:b/>
         </w:rPr>
       </w:pPr>
-      <w:bookmarkStart w:id="98" w:name="_Toc358467460"/>
-      <w:bookmarkStart w:id="99" w:name="_Toc357720769"/>
+      <w:bookmarkStart w:id="98" w:name="_Toc357720769"/>
+      <w:bookmarkStart w:id="99" w:name="_Toc358467460"/>
       <w:r>
         <w:rPr>
           <w:rFonts w:hint="eastAsia" w:ascii="宋体" w:hAnsi="宋体"/>
@@ -9537,166 +9404,110 @@
     </w:p>
     <w:p>
       <w:pPr>
+        <w:jc w:val="left"/>
+        <w:rPr>
+          <w:rFonts w:hint="eastAsia" w:ascii="宋体" w:hAnsi="宋体"/>
+          <w:sz w:val="24"/>
+        </w:rPr>
+      </w:pPr>
+      <w:bookmarkStart w:id="100" w:name="_Toc316579959"/>
+      <w:bookmarkStart w:id="101" w:name="_Toc317596558"/>
+      <w:bookmarkStart w:id="102" w:name="_Toc29235297"/>
+      <w:bookmarkStart w:id="103" w:name="_Toc317598458"/>
+      <w:bookmarkStart w:id="104" w:name="_Toc317598275"/>
+    </w:p>
+    <w:p>
+      <w:pPr>
+        <w:jc w:val="left"/>
+        <w:rPr>
+          <w:rFonts w:hint="eastAsia" w:ascii="宋体" w:hAnsi="宋体"/>
+          <w:sz w:val="24"/>
+        </w:rPr>
+      </w:pPr>
+    </w:p>
+    <w:p>
+      <w:pPr>
+        <w:jc w:val="left"/>
+        <w:rPr>
+          <w:rFonts w:hint="eastAsia" w:ascii="宋体" w:hAnsi="宋体"/>
+          <w:sz w:val="24"/>
+        </w:rPr>
+      </w:pPr>
+    </w:p>
+    <w:p>
+      <w:pPr>
+        <w:jc w:val="left"/>
+        <w:rPr>
+          <w:rFonts w:hint="eastAsia" w:ascii="宋体" w:hAnsi="宋体"/>
+          <w:sz w:val="24"/>
+        </w:rPr>
+      </w:pPr>
+    </w:p>
+    <w:p>
+      <w:pPr>
+        <w:jc w:val="left"/>
+        <w:rPr>
+          <w:rFonts w:hint="eastAsia" w:ascii="宋体" w:hAnsi="宋体"/>
+          <w:sz w:val="24"/>
+        </w:rPr>
+      </w:pPr>
+    </w:p>
+    <w:p>
+      <w:pPr>
+        <w:jc w:val="left"/>
+        <w:rPr>
+          <w:rFonts w:hint="eastAsia" w:ascii="宋体" w:hAnsi="宋体"/>
+          <w:sz w:val="24"/>
+        </w:rPr>
+      </w:pPr>
+    </w:p>
+    <w:p>
+      <w:pPr>
         <w:pStyle w:val="2"/>
         <w:spacing w:before="156" w:beforeLines="50" w:after="156" w:afterLines="50" w:line="360" w:lineRule="exact"/>
-        <w:rPr>
-          <w:rFonts w:hint="eastAsia"/>
+        <w:ind w:firstLine="561"/>
+        <w:jc w:val="center"/>
+        <w:rPr>
+          <w:rFonts w:hint="eastAsia" w:ascii="宋体" w:hAnsi="宋体"/>
           <w:b/>
           <w:sz w:val="28"/>
-        </w:rPr>
-      </w:pPr>
-      <w:bookmarkStart w:id="100" w:name="_Toc358467461"/>
-      <w:bookmarkStart w:id="101" w:name="_Toc357345231"/>
-      <w:bookmarkStart w:id="102" w:name="_Toc357720770"/>
-      <w:bookmarkStart w:id="103" w:name="_Toc357365098"/>
-      <w:r>
-        <w:rPr>
-          <w:rFonts w:hint="eastAsia"/>
+          <w:szCs w:val="28"/>
+        </w:rPr>
+      </w:pPr>
+      <w:bookmarkStart w:id="105" w:name="_Toc357720771"/>
+      <w:bookmarkStart w:id="106" w:name="_Toc357365099"/>
+      <w:bookmarkStart w:id="107" w:name="_Toc357345232"/>
+      <w:bookmarkStart w:id="108" w:name="_Toc358467462"/>
+    </w:p>
+    <w:p>
+      <w:pPr>
+        <w:pStyle w:val="2"/>
+        <w:spacing w:before="156" w:beforeLines="50" w:after="156" w:afterLines="50" w:line="360" w:lineRule="exact"/>
+        <w:ind w:firstLine="561"/>
+        <w:jc w:val="center"/>
+        <w:rPr>
+          <w:rFonts w:hint="eastAsia" w:ascii="宋体" w:hAnsi="宋体"/>
+          <w:b/>
+          <w:szCs w:val="24"/>
+        </w:rPr>
+      </w:pPr>
+      <w:r>
+        <w:rPr>
+          <w:rFonts w:hint="eastAsia" w:ascii="宋体" w:hAnsi="宋体"/>
           <w:b/>
           <w:sz w:val="28"/>
-        </w:rPr>
-        <w:t>6 总结与展望</w:t>
+          <w:szCs w:val="28"/>
+        </w:rPr>
+        <w:t xml:space="preserve">参 考 </w:t>
       </w:r>
       <w:bookmarkEnd w:id="100"/>
       <w:bookmarkEnd w:id="101"/>
       <w:bookmarkEnd w:id="102"/>
       <w:bookmarkEnd w:id="103"/>
-    </w:p>
-    <w:p>
-      <w:pPr>
-        <w:ind w:firstLine="480" w:firstLineChars="200"/>
-        <w:jc w:val="left"/>
-        <w:rPr>
-          <w:rFonts w:hint="eastAsia"/>
-          <w:sz w:val="24"/>
-        </w:rPr>
-      </w:pPr>
-      <w:r>
-        <w:rPr>
-          <w:rFonts w:hint="eastAsia"/>
-          <w:sz w:val="24"/>
-        </w:rPr>
-        <w:t>本系统基于B/S架构体系进行开发，采用Java语言进行编写，结合JSP技术实现基于Web的学生成绩管理系统的功能，整个系统的开发结构是按照软件工程设计思想进行，主要有可行性分析、需求分析、概要设计、详细设计、软件测试和系统实现，该系统总体上达到了整个系统功能需求，其中包括学生信息管理、成绩管理、班级管理、课程管理等，实现了以Internet网络为核心，通过数据库对采集的学生信息进行及时高效的管理。</w:t>
-      </w:r>
-    </w:p>
-    <w:p>
-      <w:pPr>
-        <w:ind w:firstLine="480" w:firstLineChars="200"/>
-        <w:jc w:val="left"/>
-        <w:rPr>
-          <w:rFonts w:hint="eastAsia" w:ascii="宋体" w:hAnsi="宋体"/>
-          <w:sz w:val="24"/>
-        </w:rPr>
-      </w:pPr>
-      <w:r>
-        <w:rPr>
-          <w:rFonts w:hint="eastAsia"/>
-          <w:sz w:val="24"/>
-        </w:rPr>
-        <w:t>系统总体上来说功能需求初步实现，系统层次分明，结构还算清晰，当然，该系统还有些不尽人意的地方，比如进一步优化DIV+CSS样式设计，改善用户界面，增强用户的使用体验度；使用更高效的系统开发平台；优化出错处理方案，增加系统数据定期备份等部分功能，这些都有待后期的进一步改进。</w:t>
-      </w:r>
-    </w:p>
-    <w:p>
-      <w:pPr>
-        <w:jc w:val="left"/>
-        <w:rPr>
-          <w:rFonts w:hint="eastAsia" w:ascii="宋体" w:hAnsi="宋体"/>
-          <w:sz w:val="24"/>
-        </w:rPr>
-      </w:pPr>
-      <w:bookmarkStart w:id="104" w:name="_Toc317596558"/>
-      <w:bookmarkStart w:id="105" w:name="_Toc316579959"/>
-      <w:bookmarkStart w:id="106" w:name="_Toc317598458"/>
-      <w:bookmarkStart w:id="107" w:name="_Toc317598275"/>
-      <w:bookmarkStart w:id="108" w:name="_Toc29235297"/>
-    </w:p>
-    <w:p>
-      <w:pPr>
-        <w:jc w:val="left"/>
-        <w:rPr>
-          <w:rFonts w:hint="eastAsia" w:ascii="宋体" w:hAnsi="宋体"/>
-          <w:sz w:val="24"/>
-        </w:rPr>
-      </w:pPr>
-    </w:p>
-    <w:p>
-      <w:pPr>
-        <w:jc w:val="left"/>
-        <w:rPr>
-          <w:rFonts w:hint="eastAsia" w:ascii="宋体" w:hAnsi="宋体"/>
-          <w:sz w:val="24"/>
-        </w:rPr>
-      </w:pPr>
-    </w:p>
-    <w:p>
-      <w:pPr>
-        <w:jc w:val="left"/>
-        <w:rPr>
-          <w:rFonts w:hint="eastAsia" w:ascii="宋体" w:hAnsi="宋体"/>
-          <w:sz w:val="24"/>
-        </w:rPr>
-      </w:pPr>
-    </w:p>
-    <w:p>
-      <w:pPr>
-        <w:jc w:val="left"/>
-        <w:rPr>
-          <w:rFonts w:hint="eastAsia" w:ascii="宋体" w:hAnsi="宋体"/>
-          <w:sz w:val="24"/>
-        </w:rPr>
-      </w:pPr>
-    </w:p>
-    <w:p>
-      <w:pPr>
-        <w:jc w:val="left"/>
-        <w:rPr>
-          <w:rFonts w:hint="eastAsia" w:ascii="宋体" w:hAnsi="宋体"/>
-          <w:sz w:val="24"/>
-        </w:rPr>
-      </w:pPr>
-    </w:p>
-    <w:p>
-      <w:pPr>
-        <w:jc w:val="left"/>
-        <w:rPr>
-          <w:rFonts w:hint="eastAsia" w:ascii="宋体" w:hAnsi="宋体"/>
-          <w:sz w:val="24"/>
-        </w:rPr>
-      </w:pPr>
-    </w:p>
-    <w:p>
-      <w:pPr>
-        <w:pStyle w:val="2"/>
-        <w:spacing w:before="156" w:beforeLines="50" w:after="156" w:afterLines="50" w:line="360" w:lineRule="exact"/>
-        <w:ind w:firstLine="561"/>
-        <w:jc w:val="center"/>
-        <w:rPr>
-          <w:rFonts w:hint="eastAsia" w:ascii="宋体" w:hAnsi="宋体"/>
-          <w:b/>
-          <w:szCs w:val="24"/>
-        </w:rPr>
-      </w:pPr>
-      <w:bookmarkStart w:id="109" w:name="_Toc357365099"/>
-      <w:bookmarkStart w:id="110" w:name="_Toc357345232"/>
-      <w:bookmarkStart w:id="111" w:name="_Toc357720771"/>
-      <w:bookmarkStart w:id="112" w:name="_Toc358467462"/>
-      <w:r>
-        <w:rPr>
-          <w:rFonts w:hint="eastAsia" w:ascii="宋体" w:hAnsi="宋体"/>
-          <w:b/>
-          <w:sz w:val="28"/>
-          <w:szCs w:val="28"/>
-        </w:rPr>
-        <w:t xml:space="preserve">参 考 </w:t>
-      </w:r>
       <w:bookmarkEnd w:id="104"/>
       <w:bookmarkEnd w:id="105"/>
       <w:bookmarkEnd w:id="106"/>
       <w:bookmarkEnd w:id="107"/>
-      <w:bookmarkEnd w:id="108"/>
-      <w:bookmarkEnd w:id="109"/>
-      <w:bookmarkEnd w:id="110"/>
-      <w:bookmarkEnd w:id="111"/>
       <w:r>
         <w:rPr>
           <w:rFonts w:hint="eastAsia" w:ascii="宋体" w:hAnsi="宋体"/>
@@ -9706,7 +9517,7 @@
         </w:rPr>
         <w:t>文 献</w:t>
       </w:r>
-      <w:bookmarkEnd w:id="112"/>
+      <w:bookmarkEnd w:id="108"/>
     </w:p>
     <w:p>
       <w:pPr>
@@ -9735,7 +9546,17 @@
           <w:kern w:val="0"/>
           <w:sz w:val="24"/>
         </w:rPr>
-        <w:t>[1]余华凌</w:t>
+        <w:t>[1]</w:t>
+      </w:r>
+      <w:r>
+        <w:rPr>
+          <w:rFonts w:hint="eastAsia"/>
+          <w:snapToGrid w:val="0"/>
+          <w:kern w:val="0"/>
+          <w:sz w:val="24"/>
+          <w:lang w:val="en-US" w:eastAsia="zh-CN"/>
+        </w:rPr>
+        <w:t>王松编著</w:t>
       </w:r>
       <w:r>
         <w:rPr>
@@ -9752,8 +9573,37 @@
           <w:snapToGrid w:val="0"/>
           <w:kern w:val="0"/>
           <w:sz w:val="24"/>
-        </w:rPr>
-        <w:t>基于Web学生信息管理系统的设计与实现[J]</w:t>
+          <w:lang w:val="en-US" w:eastAsia="zh-CN"/>
+        </w:rPr>
+        <w:t>Spring+Vue全栈开发实战</w:t>
+      </w:r>
+      <w:r>
+        <w:rPr>
+          <w:rFonts w:hint="eastAsia"/>
+          <w:snapToGrid w:val="0"/>
+          <w:kern w:val="0"/>
+          <w:sz w:val="24"/>
+        </w:rPr>
+        <w:t>[</w:t>
+      </w:r>
+      <w:r>
+        <w:rPr>
+          <w:rFonts w:hint="eastAsia"/>
+          <w:snapToGrid w:val="0"/>
+          <w:kern w:val="0"/>
+          <w:sz w:val="24"/>
+          <w:lang w:val="en-US" w:eastAsia="zh-CN"/>
+        </w:rPr>
+        <w:t>M</w:t>
+      </w:r>
+      <w:r>
+        <w:rPr>
+          <w:rFonts w:hint="eastAsia"/>
+          <w:snapToGrid w:val="0"/>
+          <w:kern w:val="0"/>
+          <w:sz w:val="24"/>
+        </w:rPr>
+        <w:t>]</w:t>
       </w:r>
       <w:r>
         <w:rPr>
@@ -9766,12 +9616,32 @@
       </w:r>
       <w:r>
         <w:rPr>
-          <w:rFonts w:hint="eastAsia"/>
-          <w:snapToGrid w:val="0"/>
-          <w:kern w:val="0"/>
-          <w:sz w:val="24"/>
-        </w:rPr>
-        <w:t>江西科学，2005，23（6）：755</w:t>
+          <w:rFonts w:hint="eastAsia" w:ascii="宋体" w:hAnsi="宋体"/>
+          <w:snapToGrid w:val="0"/>
+          <w:kern w:val="0"/>
+          <w:sz w:val="24"/>
+          <w:lang w:val="en-US" w:eastAsia="zh-CN"/>
+        </w:rPr>
+        <w:t>北京：清华大学出版社</w:t>
+      </w:r>
+      <w:r>
+        <w:rPr>
+          <w:rFonts w:hint="eastAsia"/>
+          <w:snapToGrid w:val="0"/>
+          <w:kern w:val="0"/>
+          <w:sz w:val="24"/>
+        </w:rPr>
+        <w:t>，20</w:t>
+      </w:r>
+      <w:r>
+        <w:rPr>
+          <w:rFonts w:hint="eastAsia"/>
+          <w:snapToGrid w:val="0"/>
+          <w:kern w:val="0"/>
+          <w:sz w:val="24"/>
+          <w:lang w:val="en-US" w:eastAsia="zh-CN"/>
+        </w:rPr>
+        <w:t>19</w:t>
       </w:r>
       <w:r>
         <w:rPr>
@@ -11062,8 +10932,8 @@
         </w:rPr>
         <w:t>2005</w:t>
       </w:r>
-      <w:bookmarkStart w:id="113" w:name="OLE_LINK5"/>
-      <w:bookmarkStart w:id="114" w:name="OLE_LINK4"/>
+      <w:bookmarkStart w:id="109" w:name="OLE_LINK4"/>
+      <w:bookmarkStart w:id="110" w:name="OLE_LINK5"/>
       <w:r>
         <w:rPr>
           <w:rFonts w:hint="eastAsia" w:ascii="宋体" w:hAnsi="宋体"/>
@@ -11149,8 +11019,8 @@
         </w:rPr>
         <w:t>清华大学出版社，2009</w:t>
       </w:r>
-      <w:bookmarkEnd w:id="113"/>
-      <w:bookmarkEnd w:id="114"/>
+      <w:bookmarkEnd w:id="109"/>
+      <w:bookmarkEnd w:id="110"/>
       <w:r>
         <w:rPr>
           <w:rFonts w:hint="eastAsia" w:ascii="宋体" w:hAnsi="宋体"/>
@@ -11725,15 +11595,15 @@
           <w:szCs w:val="24"/>
         </w:rPr>
       </w:pPr>
-      <w:bookmarkStart w:id="115" w:name="_Toc29235296"/>
+      <w:bookmarkStart w:id="111" w:name="_Toc358467463"/>
+      <w:bookmarkStart w:id="112" w:name="_Toc316579958"/>
+      <w:bookmarkStart w:id="113" w:name="_Toc317596557"/>
+      <w:bookmarkStart w:id="114" w:name="_Toc29235296"/>
+      <w:bookmarkStart w:id="115" w:name="_Toc317598457"/>
       <w:bookmarkStart w:id="116" w:name="_Toc357345233"/>
-      <w:bookmarkStart w:id="117" w:name="_Toc317598274"/>
-      <w:bookmarkStart w:id="118" w:name="_Toc357365100"/>
-      <w:bookmarkStart w:id="119" w:name="_Toc317596557"/>
-      <w:bookmarkStart w:id="120" w:name="_Toc358467463"/>
-      <w:bookmarkStart w:id="121" w:name="_Toc316579958"/>
-      <w:bookmarkStart w:id="122" w:name="_Toc357720772"/>
-      <w:bookmarkStart w:id="123" w:name="_Toc317598457"/>
+      <w:bookmarkStart w:id="117" w:name="_Toc357365100"/>
+      <w:bookmarkStart w:id="118" w:name="_Toc317598274"/>
+      <w:bookmarkStart w:id="119" w:name="_Toc357720772"/>
       <w:r>
         <w:rPr>
           <w:rFonts w:hint="eastAsia" w:ascii="宋体" w:hAnsi="宋体"/>
@@ -11743,15 +11613,15 @@
         </w:rPr>
         <w:t>致 谢</w:t>
       </w:r>
+      <w:bookmarkEnd w:id="111"/>
+      <w:bookmarkEnd w:id="112"/>
+      <w:bookmarkEnd w:id="113"/>
+      <w:bookmarkEnd w:id="114"/>
       <w:bookmarkEnd w:id="115"/>
       <w:bookmarkEnd w:id="116"/>
       <w:bookmarkEnd w:id="117"/>
       <w:bookmarkEnd w:id="118"/>
       <w:bookmarkEnd w:id="119"/>
-      <w:bookmarkEnd w:id="120"/>
-      <w:bookmarkEnd w:id="121"/>
-      <w:bookmarkEnd w:id="122"/>
-      <w:bookmarkEnd w:id="123"/>
     </w:p>
     <w:p>
       <w:pPr>

</xml_diff>

<commit_message>
19 May From Manjaro_Linux
</commit_message>
<xml_diff>
--- a/论文.docx
+++ b/论文.docx
@@ -41,32 +41,7 @@
           <w:szCs w:val="21"/>
           <w:u w:val="single"/>
         </w:rPr>
-        <w:t xml:space="preserve"> </w:t>
-      </w:r>
-      <w:r>
-        <w:rPr>
-          <w:rFonts w:hint="eastAsia" w:ascii="宋体" w:hAnsi="宋体"/>
-          <w:b/>
-          <w:snapToGrid w:val="0"/>
-          <w:kern w:val="0"/>
-          <w:szCs w:val="21"/>
-          <w:u w:val="single"/>
-          <w:lang w:val="en-US" w:eastAsia="zh-CN"/>
-        </w:rPr>
-        <w:t>19402216</w:t>
-      </w:r>
-      <w:bookmarkStart w:id="120" w:name="_GoBack"/>
-      <w:bookmarkEnd w:id="120"/>
-      <w:r>
-        <w:rPr>
-          <w:rFonts w:hint="eastAsia" w:ascii="宋体" w:hAnsi="宋体"/>
-          <w:b/>
-          <w:snapToGrid w:val="0"/>
-          <w:kern w:val="0"/>
-          <w:szCs w:val="21"/>
-          <w:u w:val="single"/>
-        </w:rPr>
-        <w:t xml:space="preserve"> </w:t>
+        <w:t xml:space="preserve"> 09416301 </w:t>
       </w:r>
     </w:p>
     <w:p>
@@ -951,63 +926,48 @@
         <w:spacing w:line="360" w:lineRule="exact"/>
         <w:ind w:firstLine="480" w:firstLineChars="200"/>
         <w:rPr>
-          <w:rFonts w:hint="default" w:eastAsia="宋体"/>
+          <w:rFonts w:hint="eastAsia"/>
+          <w:sz w:val="24"/>
+        </w:rPr>
+      </w:pPr>
+      <w:r>
+        <w:rPr>
+          <w:rFonts w:hint="eastAsia"/>
           <w:sz w:val="24"/>
           <w:lang w:val="en-US" w:eastAsia="zh-CN"/>
         </w:rPr>
-      </w:pPr>
+        <w:t>花卉识别系统</w:t>
+      </w:r>
+      <w:r>
+        <w:rPr>
+          <w:rFonts w:hint="eastAsia"/>
+          <w:sz w:val="24"/>
+        </w:rPr>
+        <w:t>是</w:t>
+      </w:r>
       <w:r>
         <w:rPr>
           <w:rFonts w:hint="eastAsia"/>
           <w:sz w:val="24"/>
           <w:lang w:val="en-US" w:eastAsia="zh-CN"/>
         </w:rPr>
-        <w:t>花卉识别系统</w:t>
-      </w:r>
-      <w:r>
-        <w:rPr>
-          <w:rFonts w:hint="eastAsia"/>
-          <w:sz w:val="24"/>
-        </w:rPr>
-        <w:t>是</w:t>
-      </w:r>
-      <w:r>
-        <w:rPr>
-          <w:rFonts w:hint="eastAsia"/>
-          <w:sz w:val="24"/>
-          <w:lang w:val="en-US" w:eastAsia="zh-CN"/>
-        </w:rPr>
-        <w:t>一种常见的管理系统</w:t>
-      </w:r>
-      <w:r>
-        <w:rPr>
-          <w:rFonts w:hint="eastAsia"/>
-          <w:sz w:val="24"/>
-        </w:rPr>
-        <w:t>，</w:t>
-      </w:r>
-      <w:r>
-        <w:rPr>
-          <w:rFonts w:hint="eastAsia"/>
-          <w:sz w:val="24"/>
-          <w:lang w:val="en-US" w:eastAsia="zh-CN"/>
-        </w:rPr>
-        <w:t>它的主要目的是进行花卉识别并对用户信息进行管理</w:t>
-      </w:r>
-      <w:r>
-        <w:rPr>
-          <w:rFonts w:hint="eastAsia"/>
-          <w:sz w:val="24"/>
-        </w:rPr>
-        <w:t>。</w:t>
-      </w:r>
-      <w:r>
-        <w:rPr>
-          <w:rFonts w:hint="eastAsia"/>
-          <w:sz w:val="24"/>
-          <w:lang w:val="en-US" w:eastAsia="zh-CN"/>
-        </w:rPr>
-        <w:t>花卉管理系统提供了菜单管理模块，角色管理模块，用户管理模块，微信用户管理模块和取样记录模块，从而实现了花卉基于Web的识别查询与交互。通过花卉管理系统，管理员能够做到以用户为中心，简化繁琐的手工统计、信息汇总等大量的人工工作。</w:t>
+        <w:t>众多识别系统中</w:t>
+      </w:r>
+      <w:r>
+        <w:rPr>
+          <w:rFonts w:hint="eastAsia"/>
+          <w:sz w:val="24"/>
+        </w:rPr>
+        <w:t>的一部分，它记录了在校学习的相关成绩、基本信息，具备了学生信息成绩</w:t>
+      </w:r>
+      <w:bookmarkStart w:id="124" w:name="_GoBack"/>
+      <w:bookmarkEnd w:id="124"/>
+      <w:r>
+        <w:rPr>
+          <w:rFonts w:hint="eastAsia"/>
+          <w:sz w:val="24"/>
+        </w:rPr>
+        <w:t>管理的完整性。随着学校信息化建设的开展，学生成绩管理的电子化是信息化发展一种趋势，尤其是基于Web的学生成绩管理系统，更是充分体现了数据之间的交互性，方便师生对信息的查阅和处理。</w:t>
       </w:r>
     </w:p>
     <w:p>
@@ -1015,25 +975,16 @@
         <w:spacing w:line="360" w:lineRule="exact"/>
         <w:ind w:firstLine="480" w:firstLineChars="200"/>
         <w:rPr>
-          <w:rFonts w:hint="default" w:eastAsia="宋体"/>
-          <w:sz w:val="24"/>
-          <w:lang w:val="en-US" w:eastAsia="zh-CN"/>
-        </w:rPr>
-      </w:pPr>
-      <w:r>
-        <w:rPr>
-          <w:rFonts w:hint="eastAsia"/>
-          <w:sz w:val="24"/>
-        </w:rPr>
-        <w:t>本系统</w:t>
-      </w:r>
-      <w:r>
-        <w:rPr>
-          <w:rFonts w:hint="eastAsia"/>
-          <w:sz w:val="24"/>
-          <w:lang w:val="en-US" w:eastAsia="zh-CN"/>
-        </w:rPr>
-        <w:t>采用当下流行的前后端分离方式开发，后端使用Spring Boot开发，前端使用Vue+ElementUI来构建单页面应用SPA。SPA通过动态重写当前页面与用户交互，而非传统的从服务器重新加载整个新页面，从而避免了页面之间切换打断用户体验，使应用程序更像一个桌面应用程序。一个后端可以对应多个前端，后端只负责提供数据，前后端的交互通过JSON数据完成。系统主要实现菜单管理，角色管理，用户管理，微信用户管理和取样记录管理功能。其中涉及到各个模块信息的录入、处理、多条件查询，通过设置管理员、用户两种权限，从而实现不同的管理功能。</w:t>
+          <w:rFonts w:hint="eastAsia"/>
+          <w:sz w:val="24"/>
+        </w:rPr>
+      </w:pPr>
+      <w:r>
+        <w:rPr>
+          <w:rFonts w:hint="eastAsia"/>
+          <w:sz w:val="24"/>
+        </w:rPr>
+        <w:t>本系统基于B/S架构模式，结合Java语言，采用主流的Web技术开发。系统使用Servlet和JSP来构建表示层，其中的动态内容通过数据库获得，并将由客户端传过来的请求页面进行解析和逻辑业务处理，结合综合的数据库技术，实现数据的交互应用。系统主要实现学生信息管理、学生成绩管理、学生班级管理、学生课程管理、系统管理功能。其中涉及到各个模块信息的录入、处理、多条件查询，通过设置管理员、教师、学生三种权限，从而实现不同的管理功能。</w:t>
       </w:r>
     </w:p>
     <w:p>
@@ -1081,50 +1032,18 @@
       </w:r>
       <w:r>
         <w:rPr>
-          <w:rFonts w:hint="eastAsia" w:ascii="宋体" w:hAnsi="宋体"/>
-          <w:kern w:val="0"/>
-          <w:sz w:val="24"/>
-          <w:lang w:val="en-US" w:eastAsia="zh-CN"/>
-        </w:rPr>
-        <w:t>Spring</w:t>
-      </w:r>
-      <w:r>
-        <w:rPr>
-          <w:rFonts w:hint="eastAsia"/>
-          <w:sz w:val="24"/>
-        </w:rPr>
-        <w:t>；</w:t>
-      </w:r>
-      <w:r>
-        <w:rPr>
-          <w:rFonts w:hint="eastAsia"/>
-          <w:sz w:val="24"/>
-          <w:lang w:val="en-US" w:eastAsia="zh-CN"/>
-        </w:rPr>
-        <w:t>VGG</w:t>
-      </w:r>
-      <w:r>
-        <w:rPr>
-          <w:rFonts w:hint="eastAsia"/>
-          <w:sz w:val="24"/>
-        </w:rPr>
-        <w:t>；模块化；</w:t>
-      </w:r>
-      <w:r>
-        <w:rPr>
-          <w:rFonts w:hint="eastAsia"/>
-          <w:sz w:val="24"/>
-          <w:lang w:val="en-US" w:eastAsia="zh-CN"/>
-        </w:rPr>
-        <w:t>花卉</w:t>
-      </w:r>
-      <w:r>
-        <w:rPr>
-          <w:rFonts w:hint="eastAsia" w:ascii="宋体" w:hAnsi="宋体"/>
-          <w:kern w:val="0"/>
-          <w:sz w:val="24"/>
-        </w:rPr>
-        <w:t>管理系统</w:t>
+          <w:rFonts w:hint="eastAsia"/>
+          <w:sz w:val="24"/>
+        </w:rPr>
+        <w:t>Java；B/S架构；模块化；学生</w:t>
+      </w:r>
+      <w:r>
+        <w:rPr>
+          <w:rFonts w:hint="eastAsia" w:ascii="宋体" w:hAnsi="宋体"/>
+          <w:kern w:val="0"/>
+          <w:sz w:val="24"/>
+        </w:rPr>
+        <w:t>成绩管理系统</w:t>
       </w:r>
     </w:p>
     <w:p>
@@ -1218,7 +1137,120 @@
           <w:rFonts w:hint="eastAsia"/>
           <w:sz w:val="24"/>
         </w:rPr>
-        <w:t>Flower recognition system is a common management system, whose main purpose is to identify flowers and manage user information. The flower management system provides a menu management module, role management module, user management module, WeChat user management module, and sampling record module, thus achieving web-based recognition, query, and interaction of flowers. Through the flower management system, administrators can achieve a user centric approach, simplifying tedious manual statistics, information aggregation, and other manual tasks.</w:t>
+        <w:t xml:space="preserve">The student records management is a part of the daily </w:t>
+      </w:r>
+      <w:r>
+        <w:rPr>
+          <w:sz w:val="24"/>
+        </w:rPr>
+        <w:t>management</w:t>
+      </w:r>
+      <w:r>
+        <w:rPr>
+          <w:rFonts w:hint="eastAsia"/>
+          <w:sz w:val="24"/>
+        </w:rPr>
+        <w:t xml:space="preserve"> in the colleges and universities. It records the related achievements which students have got at school and basic information of students. It gets the integrity of the management of student information record. </w:t>
+      </w:r>
+      <w:r>
+        <w:rPr>
+          <w:sz w:val="24"/>
+        </w:rPr>
+        <w:t>As</w:t>
+      </w:r>
+      <w:r>
+        <w:rPr>
+          <w:rFonts w:hint="eastAsia"/>
+          <w:sz w:val="24"/>
+        </w:rPr>
+        <w:t xml:space="preserve"> the </w:t>
+      </w:r>
+      <w:r>
+        <w:rPr>
+          <w:sz w:val="24"/>
+        </w:rPr>
+        <w:fldChar w:fldCharType="begin"/>
+      </w:r>
+      <w:r>
+        <w:rPr>
+          <w:sz w:val="24"/>
+        </w:rPr>
+        <w:instrText xml:space="preserve"> HYPERLINK "app:ds:construction" \t "" </w:instrText>
+      </w:r>
+      <w:r>
+        <w:rPr>
+          <w:sz w:val="24"/>
+        </w:rPr>
+        <w:fldChar w:fldCharType="separate"/>
+      </w:r>
+      <w:r>
+        <w:rPr>
+          <w:sz w:val="24"/>
+        </w:rPr>
+        <w:t>construction</w:t>
+      </w:r>
+      <w:r>
+        <w:rPr>
+          <w:sz w:val="24"/>
+        </w:rPr>
+        <w:fldChar w:fldCharType="end"/>
+      </w:r>
+      <w:r>
+        <w:rPr>
+          <w:rFonts w:hint="eastAsia"/>
+          <w:sz w:val="24"/>
+        </w:rPr>
+        <w:t xml:space="preserve"> of the school in information is developing, the </w:t>
+      </w:r>
+      <w:r>
+        <w:rPr>
+          <w:sz w:val="24"/>
+        </w:rPr>
+        <w:fldChar w:fldCharType="begin"/>
+      </w:r>
+      <w:r>
+        <w:rPr>
+          <w:sz w:val="24"/>
+        </w:rPr>
+        <w:instrText xml:space="preserve"> HYPERLINK "app:ds:electronization" \t "" </w:instrText>
+      </w:r>
+      <w:r>
+        <w:rPr>
+          <w:sz w:val="24"/>
+        </w:rPr>
+        <w:fldChar w:fldCharType="separate"/>
+      </w:r>
+      <w:r>
+        <w:rPr>
+          <w:sz w:val="24"/>
+        </w:rPr>
+        <w:t>electronization</w:t>
+      </w:r>
+      <w:r>
+        <w:rPr>
+          <w:sz w:val="24"/>
+        </w:rPr>
+        <w:fldChar w:fldCharType="end"/>
+      </w:r>
+      <w:r>
+        <w:rPr>
+          <w:rFonts w:hint="eastAsia"/>
+          <w:sz w:val="24"/>
+        </w:rPr>
+        <w:t xml:space="preserve"> of the student records management becomes a kind of trend of information which is developing. Especially the student records management system which is based on Web. It sufficiently shows the interaction between the data, which bring the great </w:t>
+      </w:r>
+      <w:r>
+        <w:rPr>
+          <w:sz w:val="24"/>
+        </w:rPr>
+        <w:t>convenience</w:t>
+      </w:r>
+      <w:r>
+        <w:rPr>
+          <w:rFonts w:hint="eastAsia"/>
+          <w:sz w:val="24"/>
+        </w:rPr>
+        <w:t xml:space="preserve"> for teacher and student to check and process the information.</w:t>
       </w:r>
     </w:p>
     <w:p>
@@ -1235,7 +1267,98 @@
           <w:rFonts w:hint="eastAsia"/>
           <w:sz w:val="24"/>
         </w:rPr>
-        <w:t>This system is developed using the popular front-end and back-end separation method, with the backend developed using Spring Boot and the front-end using Vue+ElementUI to build a single page application SPA. SPA interacts with users by dynamically rewriting the current page, rather than traditional reloading the entire new page from the server, thereby avoiding page switching that interrupts the user experience and making the application more like a desktop application. A backend can correspond to multiple frontends, and the backend is only responsible for providing data. The interaction between the front and back ends is completed through JSON data. The system mainly implements menu management, role management, user management, WeChat user management, and sampling record management functions. It involves the input, processing, and multi condition query of information in various modules, and different management functions are achieved by setting administrator and user permissions.</w:t>
+        <w:t xml:space="preserve">The student records management system is based on the mode of B/S architecture, combined with the Java language, which adopts the popular Web technology to program it. The system </w:t>
+      </w:r>
+      <w:r>
+        <w:rPr>
+          <w:sz w:val="24"/>
+        </w:rPr>
+        <w:t>uses Servlet and JSP to build the presentation layer,</w:t>
+      </w:r>
+      <w:r>
+        <w:rPr>
+          <w:rFonts w:hint="eastAsia"/>
+          <w:sz w:val="24"/>
+        </w:rPr>
+        <w:t xml:space="preserve"> </w:t>
+      </w:r>
+      <w:r>
+        <w:rPr>
+          <w:sz w:val="24"/>
+        </w:rPr>
+        <w:t>in which the dynamic content obtained by database,</w:t>
+      </w:r>
+      <w:r>
+        <w:rPr>
+          <w:rFonts w:hint="eastAsia"/>
+          <w:sz w:val="24"/>
+        </w:rPr>
+        <w:t xml:space="preserve"> and a</w:t>
+      </w:r>
+      <w:r>
+        <w:rPr>
+          <w:sz w:val="24"/>
+        </w:rPr>
+        <w:t>nalyzing</w:t>
+      </w:r>
+      <w:r>
+        <w:rPr>
+          <w:rFonts w:hint="eastAsia"/>
+          <w:sz w:val="24"/>
+        </w:rPr>
+        <w:t xml:space="preserve"> a</w:t>
+      </w:r>
+      <w:r>
+        <w:rPr>
+          <w:sz w:val="24"/>
+        </w:rPr>
+        <w:t>nd</w:t>
+      </w:r>
+      <w:r>
+        <w:rPr>
+          <w:rFonts w:hint="eastAsia"/>
+          <w:sz w:val="24"/>
+        </w:rPr>
+        <w:t xml:space="preserve"> </w:t>
+      </w:r>
+      <w:r>
+        <w:rPr>
+          <w:sz w:val="24"/>
+        </w:rPr>
+        <w:t>processing the page request which is transmitted by the client</w:t>
+      </w:r>
+      <w:r>
+        <w:rPr>
+          <w:rFonts w:hint="eastAsia"/>
+          <w:sz w:val="24"/>
+        </w:rPr>
+        <w:t xml:space="preserve">, </w:t>
+      </w:r>
+      <w:r>
+        <w:rPr>
+          <w:sz w:val="24"/>
+        </w:rPr>
+        <w:t>combined with an integrated database technology</w:t>
+      </w:r>
+      <w:r>
+        <w:rPr>
+          <w:rFonts w:hint="eastAsia"/>
+          <w:sz w:val="24"/>
+        </w:rPr>
+        <w:t xml:space="preserve"> and realizes the interactive application of the data. The system is mainly to achieve the function of student records management, student achievement management, student management of class, student management of course and system management, which relates to the input, processing and m</w:t>
+      </w:r>
+      <w:r>
+        <w:rPr>
+          <w:sz w:val="24"/>
+        </w:rPr>
+        <w:t>ulti-criteria</w:t>
+      </w:r>
+      <w:r>
+        <w:rPr>
+          <w:rFonts w:hint="eastAsia"/>
+          <w:sz w:val="24"/>
+        </w:rPr>
+        <w:t xml:space="preserve"> query of different module information. It can achieve various function of management by setting three kinds of authority management, including administrator, teacher, and student. </w:t>
       </w:r>
     </w:p>
     <w:p>
@@ -1252,36 +1375,84 @@
           <w:rFonts w:hint="eastAsia"/>
           <w:sz w:val="24"/>
         </w:rPr>
-        <w:t>This article provides a detailed introduction to the design and implementation of the entire system from several aspects such as requirement analysis, summary design, and detailed design. The system has a friendly user interface, smooth operation, good functionality, and certain application value.</w:t>
+        <w:t xml:space="preserve">The article introduces the design and realization of the whole system from the demand analysis, the outline design, detailed design and any other aspects. </w:t>
+      </w:r>
+      <w:r>
+        <w:rPr>
+          <w:sz w:val="24"/>
+        </w:rPr>
+        <w:t xml:space="preserve">The system </w:t>
+      </w:r>
+      <w:r>
+        <w:rPr>
+          <w:rFonts w:hint="eastAsia"/>
+          <w:sz w:val="24"/>
+        </w:rPr>
+        <w:t xml:space="preserve">has a </w:t>
+      </w:r>
+      <w:r>
+        <w:rPr>
+          <w:sz w:val="24"/>
+        </w:rPr>
+        <w:t>friendly</w:t>
+      </w:r>
+      <w:r>
+        <w:rPr>
+          <w:rFonts w:hint="eastAsia"/>
+          <w:sz w:val="24"/>
+        </w:rPr>
+        <w:t xml:space="preserve"> interface, </w:t>
+      </w:r>
+      <w:r>
+        <w:rPr>
+          <w:sz w:val="24"/>
+        </w:rPr>
+        <w:t xml:space="preserve">smooth operation, </w:t>
+      </w:r>
+      <w:r>
+        <w:rPr>
+          <w:rFonts w:hint="eastAsia"/>
+          <w:sz w:val="24"/>
+        </w:rPr>
+        <w:t xml:space="preserve">good </w:t>
+      </w:r>
+      <w:r>
+        <w:rPr>
+          <w:sz w:val="24"/>
+        </w:rPr>
+        <w:t xml:space="preserve">function, </w:t>
+      </w:r>
+      <w:r>
+        <w:rPr>
+          <w:rFonts w:hint="eastAsia"/>
+          <w:sz w:val="24"/>
+        </w:rPr>
+        <w:t xml:space="preserve">which is provided with a </w:t>
+      </w:r>
+      <w:r>
+        <w:rPr>
+          <w:sz w:val="24"/>
+        </w:rPr>
+        <w:t>certain value</w:t>
+      </w:r>
+      <w:r>
+        <w:rPr>
+          <w:rFonts w:hint="eastAsia"/>
+          <w:sz w:val="24"/>
+        </w:rPr>
+        <w:t xml:space="preserve"> for using</w:t>
+      </w:r>
+      <w:r>
+        <w:rPr>
+          <w:sz w:val="24"/>
+        </w:rPr>
+        <w:t>.</w:t>
       </w:r>
     </w:p>
     <w:p>
       <w:pPr>
         <w:spacing w:line="360" w:lineRule="exact"/>
-        <w:rPr>
-          <w:rFonts w:hint="eastAsia"/>
-        </w:rPr>
-      </w:pPr>
-      <w:r>
-        <w:rPr>
-          <w:rFonts w:hint="eastAsia"/>
-          <w:b/>
-          <w:kern w:val="0"/>
-          <w:sz w:val="24"/>
-        </w:rPr>
-        <w:t xml:space="preserve">Keywords: </w:t>
-      </w:r>
-      <w:r>
-        <w:rPr>
-          <w:rFonts w:hint="eastAsia"/>
-        </w:rPr>
-        <w:t xml:space="preserve"> </w:t>
-      </w:r>
-    </w:p>
-    <w:p>
-      <w:pPr>
-        <w:spacing w:line="360" w:lineRule="exact"/>
-        <w:ind w:firstLine="420" w:firstLineChars="0"/>
+        <w:ind w:firstLine="482" w:firstLineChars="200"/>
         <w:rPr>
           <w:rStyle w:val="18"/>
           <w:rFonts w:hint="eastAsia" w:eastAsia="宋体"/>
@@ -1291,53 +1462,15 @@
       <w:r>
         <w:rPr>
           <w:rFonts w:hint="eastAsia"/>
-          <w:sz w:val="24"/>
-          <w:lang w:val="en-US" w:eastAsia="zh-CN"/>
-        </w:rPr>
-        <w:t>Spring</w:t>
-      </w:r>
-      <w:r>
-        <w:rPr>
-          <w:rFonts w:hint="eastAsia"/>
-          <w:sz w:val="24"/>
-        </w:rPr>
-        <w:t>;</w:t>
-      </w:r>
-      <w:r>
-        <w:rPr>
-          <w:rFonts w:hint="eastAsia"/>
-          <w:sz w:val="24"/>
-          <w:lang w:val="en-US" w:eastAsia="zh-CN"/>
-        </w:rPr>
-        <w:t>VGG</w:t>
-      </w:r>
-      <w:r>
-        <w:rPr>
-          <w:rFonts w:hint="eastAsia"/>
-          <w:sz w:val="24"/>
-        </w:rPr>
-        <w:t xml:space="preserve">; Modularization; </w:t>
-      </w:r>
-      <w:r>
-        <w:rPr>
-          <w:rFonts w:hint="eastAsia"/>
-          <w:sz w:val="24"/>
-          <w:lang w:val="en-US" w:eastAsia="zh-CN"/>
-        </w:rPr>
-        <w:t>f</w:t>
-      </w:r>
-      <w:r>
-        <w:rPr>
-          <w:rFonts w:hint="eastAsia"/>
-          <w:sz w:val="24"/>
-        </w:rPr>
-        <w:t>lower recognition</w:t>
-      </w:r>
-      <w:r>
-        <w:rPr>
-          <w:rFonts w:hint="eastAsia"/>
-          <w:sz w:val="24"/>
-          <w:lang w:val="en-US" w:eastAsia="zh-CN"/>
+          <w:b/>
+          <w:kern w:val="0"/>
+          <w:sz w:val="24"/>
+        </w:rPr>
+        <w:t xml:space="preserve">Keywords: </w:t>
+      </w:r>
+      <w:r>
+        <w:rPr>
+          <w:rFonts w:hint="eastAsia"/>
         </w:rPr>
         <w:t xml:space="preserve"> </w:t>
       </w:r>
@@ -1346,7 +1479,7 @@
           <w:rFonts w:hint="eastAsia"/>
           <w:sz w:val="24"/>
         </w:rPr>
-        <w:t>management system</w:t>
+        <w:t>Java; B/S architecture; Modularization; Student records management system</w:t>
       </w:r>
     </w:p>
     <w:p>
@@ -7278,15 +7411,15 @@
           <w:sz w:val="28"/>
         </w:rPr>
       </w:pPr>
-      <w:bookmarkStart w:id="0" w:name="_Toc357365022"/>
-      <w:bookmarkStart w:id="1" w:name="_Toc358467415"/>
-      <w:bookmarkStart w:id="2" w:name="_Toc317596519"/>
-      <w:bookmarkStart w:id="3" w:name="_Toc357720718"/>
-      <w:bookmarkStart w:id="4" w:name="_Toc357345155"/>
-      <w:bookmarkStart w:id="5" w:name="_Toc317598419"/>
+      <w:bookmarkStart w:id="0" w:name="_Toc316579922"/>
+      <w:bookmarkStart w:id="1" w:name="_Toc357720718"/>
+      <w:bookmarkStart w:id="2" w:name="_Toc357365022"/>
+      <w:bookmarkStart w:id="3" w:name="_Toc317596519"/>
+      <w:bookmarkStart w:id="4" w:name="_Toc317598419"/>
+      <w:bookmarkStart w:id="5" w:name="_Toc29235259"/>
       <w:bookmarkStart w:id="6" w:name="_Toc317598236"/>
-      <w:bookmarkStart w:id="7" w:name="_Toc316579922"/>
-      <w:bookmarkStart w:id="8" w:name="_Toc29235259"/>
+      <w:bookmarkStart w:id="7" w:name="_Toc358467415"/>
+      <w:bookmarkStart w:id="8" w:name="_Toc357345155"/>
       <w:r>
         <w:rPr>
           <w:rFonts w:hint="eastAsia"/>
@@ -7315,15 +7448,15 @@
           <w:b/>
         </w:rPr>
       </w:pPr>
-      <w:bookmarkStart w:id="9" w:name="_Toc317598420"/>
-      <w:bookmarkStart w:id="10" w:name="_Toc317596520"/>
-      <w:bookmarkStart w:id="11" w:name="_Toc29235260"/>
-      <w:bookmarkStart w:id="12" w:name="_Toc358467416"/>
-      <w:bookmarkStart w:id="13" w:name="_Toc357720719"/>
-      <w:bookmarkStart w:id="14" w:name="_Toc317598237"/>
-      <w:bookmarkStart w:id="15" w:name="_Toc357345156"/>
+      <w:bookmarkStart w:id="9" w:name="_Toc317598237"/>
+      <w:bookmarkStart w:id="10" w:name="_Toc29235260"/>
+      <w:bookmarkStart w:id="11" w:name="_Toc358467416"/>
+      <w:bookmarkStart w:id="12" w:name="_Toc357345156"/>
+      <w:bookmarkStart w:id="13" w:name="_Toc317596520"/>
+      <w:bookmarkStart w:id="14" w:name="_Toc317598420"/>
+      <w:bookmarkStart w:id="15" w:name="_Toc357365023"/>
       <w:bookmarkStart w:id="16" w:name="_Toc316579923"/>
-      <w:bookmarkStart w:id="17" w:name="_Toc357365023"/>
+      <w:bookmarkStart w:id="17" w:name="_Toc357720719"/>
       <w:r>
         <w:rPr>
           <w:rFonts w:ascii="宋体" w:hAnsi="宋体"/>
@@ -7500,15 +7633,15 @@
           <w:b/>
         </w:rPr>
       </w:pPr>
-      <w:bookmarkStart w:id="20" w:name="_Toc29235261"/>
-      <w:bookmarkStart w:id="21" w:name="_Toc317596521"/>
-      <w:bookmarkStart w:id="22" w:name="_Toc357345157"/>
-      <w:bookmarkStart w:id="23" w:name="_Toc317598421"/>
-      <w:bookmarkStart w:id="24" w:name="_Toc357365024"/>
-      <w:bookmarkStart w:id="25" w:name="_Toc317598238"/>
-      <w:bookmarkStart w:id="26" w:name="_Toc316579924"/>
-      <w:bookmarkStart w:id="27" w:name="_Toc358467417"/>
-      <w:bookmarkStart w:id="28" w:name="_Toc357720720"/>
+      <w:bookmarkStart w:id="20" w:name="_Toc317598421"/>
+      <w:bookmarkStart w:id="21" w:name="_Toc357365024"/>
+      <w:bookmarkStart w:id="22" w:name="_Toc357720720"/>
+      <w:bookmarkStart w:id="23" w:name="_Toc317598238"/>
+      <w:bookmarkStart w:id="24" w:name="_Toc29235261"/>
+      <w:bookmarkStart w:id="25" w:name="_Toc316579924"/>
+      <w:bookmarkStart w:id="26" w:name="_Toc358467417"/>
+      <w:bookmarkStart w:id="27" w:name="_Toc317596521"/>
+      <w:bookmarkStart w:id="28" w:name="_Toc357345157"/>
       <w:r>
         <w:rPr>
           <w:rFonts w:ascii="宋体" w:hAnsi="宋体"/>
@@ -7621,15 +7754,15 @@
           <w:b/>
         </w:rPr>
       </w:pPr>
-      <w:bookmarkStart w:id="29" w:name="_Toc317598239"/>
-      <w:bookmarkStart w:id="30" w:name="_Toc317596522"/>
-      <w:bookmarkStart w:id="31" w:name="_Toc317598422"/>
-      <w:bookmarkStart w:id="32" w:name="_Toc357720721"/>
-      <w:bookmarkStart w:id="33" w:name="_Toc29235262"/>
-      <w:bookmarkStart w:id="34" w:name="_Toc357365025"/>
-      <w:bookmarkStart w:id="35" w:name="_Toc316579925"/>
-      <w:bookmarkStart w:id="36" w:name="_Toc357345158"/>
-      <w:bookmarkStart w:id="37" w:name="_Toc358467418"/>
+      <w:bookmarkStart w:id="29" w:name="_Toc29235262"/>
+      <w:bookmarkStart w:id="30" w:name="_Toc317598422"/>
+      <w:bookmarkStart w:id="31" w:name="_Toc316579925"/>
+      <w:bookmarkStart w:id="32" w:name="_Toc357345158"/>
+      <w:bookmarkStart w:id="33" w:name="_Toc358467418"/>
+      <w:bookmarkStart w:id="34" w:name="_Toc317596522"/>
+      <w:bookmarkStart w:id="35" w:name="_Toc317598239"/>
+      <w:bookmarkStart w:id="36" w:name="_Toc357365025"/>
+      <w:bookmarkStart w:id="37" w:name="_Toc357720721"/>
       <w:r>
         <w:rPr>
           <w:rFonts w:ascii="宋体" w:hAnsi="宋体"/>
@@ -7714,15 +7847,15 @@
           <w:sz w:val="28"/>
         </w:rPr>
       </w:pPr>
-      <w:bookmarkStart w:id="38" w:name="_Toc316579933"/>
-      <w:bookmarkStart w:id="39" w:name="_Toc29235270"/>
-      <w:bookmarkStart w:id="40" w:name="_Toc317596530"/>
-      <w:bookmarkStart w:id="41" w:name="_Toc317598247"/>
-      <w:bookmarkStart w:id="42" w:name="_Toc317598430"/>
+      <w:bookmarkStart w:id="38" w:name="_Toc317598247"/>
+      <w:bookmarkStart w:id="39" w:name="_Toc317598430"/>
+      <w:bookmarkStart w:id="40" w:name="_Toc316579933"/>
+      <w:bookmarkStart w:id="41" w:name="_Toc29235270"/>
+      <w:bookmarkStart w:id="42" w:name="_Toc317596530"/>
       <w:bookmarkStart w:id="43" w:name="_Toc358467419"/>
-      <w:bookmarkStart w:id="44" w:name="_Toc357365026"/>
+      <w:bookmarkStart w:id="44" w:name="_Toc357345159"/>
       <w:bookmarkStart w:id="45" w:name="_Toc357720722"/>
-      <w:bookmarkStart w:id="46" w:name="_Toc357345159"/>
+      <w:bookmarkStart w:id="46" w:name="_Toc357365026"/>
       <w:r>
         <w:rPr>
           <w:rFonts w:hint="eastAsia"/>
@@ -7759,15 +7892,15 @@
           <w:b/>
         </w:rPr>
       </w:pPr>
-      <w:bookmarkStart w:id="47" w:name="_Toc357365027"/>
-      <w:bookmarkStart w:id="48" w:name="_Toc358467420"/>
-      <w:bookmarkStart w:id="49" w:name="_Toc317598431"/>
-      <w:bookmarkStart w:id="50" w:name="_Toc357345160"/>
+      <w:bookmarkStart w:id="47" w:name="_Toc357345160"/>
+      <w:bookmarkStart w:id="48" w:name="_Toc357720723"/>
+      <w:bookmarkStart w:id="49" w:name="_Toc357365027"/>
+      <w:bookmarkStart w:id="50" w:name="_Toc317598431"/>
       <w:bookmarkStart w:id="51" w:name="_Toc317596531"/>
-      <w:bookmarkStart w:id="52" w:name="_Toc316579934"/>
-      <w:bookmarkStart w:id="53" w:name="_Toc29235271"/>
-      <w:bookmarkStart w:id="54" w:name="_Toc317598248"/>
-      <w:bookmarkStart w:id="55" w:name="_Toc357720723"/>
+      <w:bookmarkStart w:id="52" w:name="_Toc358467420"/>
+      <w:bookmarkStart w:id="53" w:name="_Toc317598248"/>
+      <w:bookmarkStart w:id="54" w:name="_Toc316579934"/>
+      <w:bookmarkStart w:id="55" w:name="_Toc29235271"/>
       <w:r>
         <w:rPr>
           <w:rFonts w:hint="eastAsia" w:ascii="宋体" w:hAnsi="宋体"/>
@@ -7906,10 +8039,10 @@
           <w:b/>
         </w:rPr>
       </w:pPr>
-      <w:bookmarkStart w:id="56" w:name="_Toc357720724"/>
-      <w:bookmarkStart w:id="57" w:name="_Toc358467421"/>
+      <w:bookmarkStart w:id="56" w:name="_Toc357365029"/>
+      <w:bookmarkStart w:id="57" w:name="_Toc357720724"/>
       <w:bookmarkStart w:id="58" w:name="_Toc357345162"/>
-      <w:bookmarkStart w:id="59" w:name="_Toc357365029"/>
+      <w:bookmarkStart w:id="59" w:name="_Toc358467421"/>
       <w:r>
         <w:rPr>
           <w:rFonts w:hint="eastAsia" w:ascii="宋体" w:hAnsi="宋体"/>
@@ -8026,8 +8159,8 @@
         </w:rPr>
       </w:pPr>
       <w:bookmarkStart w:id="60" w:name="_Toc357345163"/>
-      <w:bookmarkStart w:id="61" w:name="_Toc357720725"/>
-      <w:bookmarkStart w:id="62" w:name="_Toc358467422"/>
+      <w:bookmarkStart w:id="61" w:name="_Toc358467422"/>
+      <w:bookmarkStart w:id="62" w:name="_Toc357720725"/>
       <w:bookmarkStart w:id="63" w:name="_Toc357365030"/>
       <w:r>
         <w:rPr>
@@ -8206,15 +8339,15 @@
           <w:b/>
         </w:rPr>
       </w:pPr>
-      <w:bookmarkStart w:id="64" w:name="_Toc358467423"/>
-      <w:bookmarkStart w:id="65" w:name="_Toc357720726"/>
-      <w:bookmarkStart w:id="66" w:name="_Toc317598252"/>
-      <w:bookmarkStart w:id="67" w:name="_Toc357345164"/>
-      <w:bookmarkStart w:id="68" w:name="_Toc317596535"/>
-      <w:bookmarkStart w:id="69" w:name="_Toc357365031"/>
-      <w:bookmarkStart w:id="70" w:name="_Toc317598435"/>
-      <w:bookmarkStart w:id="71" w:name="_Toc29235275"/>
-      <w:bookmarkStart w:id="72" w:name="_Toc316579938"/>
+      <w:bookmarkStart w:id="64" w:name="_Toc317598252"/>
+      <w:bookmarkStart w:id="65" w:name="_Toc316579938"/>
+      <w:bookmarkStart w:id="66" w:name="_Toc357345164"/>
+      <w:bookmarkStart w:id="67" w:name="_Toc317596535"/>
+      <w:bookmarkStart w:id="68" w:name="_Toc317598435"/>
+      <w:bookmarkStart w:id="69" w:name="_Toc358467423"/>
+      <w:bookmarkStart w:id="70" w:name="_Toc357365031"/>
+      <w:bookmarkStart w:id="71" w:name="_Toc357720726"/>
+      <w:bookmarkStart w:id="72" w:name="_Toc29235275"/>
       <w:r>
         <w:rPr>
           <w:rFonts w:hint="eastAsia" w:ascii="宋体" w:hAnsi="宋体"/>
@@ -8278,10 +8411,10 @@
           <w:b/>
         </w:rPr>
       </w:pPr>
-      <w:bookmarkStart w:id="73" w:name="_Toc357720727"/>
-      <w:bookmarkStart w:id="74" w:name="_Toc358467424"/>
-      <w:bookmarkStart w:id="75" w:name="_Toc357345165"/>
-      <w:bookmarkStart w:id="76" w:name="_Toc357365032"/>
+      <w:bookmarkStart w:id="73" w:name="_Toc357345165"/>
+      <w:bookmarkStart w:id="74" w:name="_Toc357365032"/>
+      <w:bookmarkStart w:id="75" w:name="_Toc357720727"/>
+      <w:bookmarkStart w:id="76" w:name="_Toc358467424"/>
       <w:r>
         <w:rPr>
           <w:rFonts w:hint="eastAsia" w:ascii="宋体" w:hAnsi="宋体"/>
@@ -8458,8 +8591,8 @@
           <w:b/>
         </w:rPr>
       </w:pPr>
-      <w:bookmarkStart w:id="77" w:name="_Toc357345166"/>
-      <w:bookmarkStart w:id="78" w:name="_Toc358467425"/>
+      <w:bookmarkStart w:id="77" w:name="_Toc358467425"/>
+      <w:bookmarkStart w:id="78" w:name="_Toc357345166"/>
       <w:bookmarkStart w:id="79" w:name="_Toc357720728"/>
       <w:bookmarkStart w:id="80" w:name="_Toc357365033"/>
       <w:r>
@@ -8615,10 +8748,10 @@
           <w:b/>
         </w:rPr>
       </w:pPr>
-      <w:bookmarkStart w:id="81" w:name="_Toc357345167"/>
-      <w:bookmarkStart w:id="82" w:name="_Toc358467426"/>
+      <w:bookmarkStart w:id="81" w:name="_Toc357365034"/>
+      <w:bookmarkStart w:id="82" w:name="_Toc357345167"/>
       <w:bookmarkStart w:id="83" w:name="_Toc357720729"/>
-      <w:bookmarkStart w:id="84" w:name="_Toc357365034"/>
+      <w:bookmarkStart w:id="84" w:name="_Toc358467426"/>
       <w:r>
         <w:rPr>
           <w:rFonts w:hint="eastAsia" w:ascii="宋体" w:hAnsi="宋体"/>
@@ -8677,13 +8810,13 @@
           <w:b/>
         </w:rPr>
       </w:pPr>
-      <w:bookmarkStart w:id="85" w:name="_Toc317598253"/>
-      <w:bookmarkStart w:id="86" w:name="_Toc317598436"/>
-      <w:bookmarkStart w:id="87" w:name="_Toc317596536"/>
+      <w:bookmarkStart w:id="85" w:name="_Toc317596536"/>
+      <w:bookmarkStart w:id="86" w:name="_Toc317598253"/>
+      <w:bookmarkStart w:id="87" w:name="_Toc317598436"/>
       <w:bookmarkStart w:id="88" w:name="_Toc357345168"/>
-      <w:bookmarkStart w:id="89" w:name="_Toc357720730"/>
-      <w:bookmarkStart w:id="90" w:name="_Toc357365035"/>
-      <w:bookmarkStart w:id="91" w:name="_Toc358467427"/>
+      <w:bookmarkStart w:id="89" w:name="_Toc358467427"/>
+      <w:bookmarkStart w:id="90" w:name="_Toc357720730"/>
+      <w:bookmarkStart w:id="91" w:name="_Toc357365035"/>
       <w:r>
         <w:rPr>
           <w:rFonts w:hint="eastAsia" w:ascii="宋体" w:hAnsi="宋体"/>
@@ -8874,8 +9007,8 @@
           <w:b/>
         </w:rPr>
       </w:pPr>
-      <w:bookmarkStart w:id="94" w:name="_Toc357720767"/>
-      <w:bookmarkStart w:id="95" w:name="_Toc358467458"/>
+      <w:bookmarkStart w:id="94" w:name="_Toc358467458"/>
+      <w:bookmarkStart w:id="95" w:name="_Toc357720767"/>
       <w:r>
         <w:rPr>
           <w:rFonts w:hint="eastAsia" w:ascii="宋体" w:hAnsi="宋体"/>
@@ -8946,8 +9079,8 @@
           <w:b/>
         </w:rPr>
       </w:pPr>
-      <w:bookmarkStart w:id="96" w:name="_Toc358467459"/>
-      <w:bookmarkStart w:id="97" w:name="_Toc357720768"/>
+      <w:bookmarkStart w:id="96" w:name="_Toc357720768"/>
+      <w:bookmarkStart w:id="97" w:name="_Toc358467459"/>
       <w:r>
         <w:rPr>
           <w:rFonts w:hint="eastAsia" w:ascii="宋体" w:hAnsi="宋体"/>
@@ -9018,8 +9151,8 @@
           <w:b/>
         </w:rPr>
       </w:pPr>
-      <w:bookmarkStart w:id="98" w:name="_Toc357720769"/>
-      <w:bookmarkStart w:id="99" w:name="_Toc358467460"/>
+      <w:bookmarkStart w:id="98" w:name="_Toc358467460"/>
+      <w:bookmarkStart w:id="99" w:name="_Toc357720769"/>
       <w:r>
         <w:rPr>
           <w:rFonts w:hint="eastAsia" w:ascii="宋体" w:hAnsi="宋体"/>
@@ -9404,17 +9537,87 @@
     </w:p>
     <w:p>
       <w:pPr>
+        <w:pStyle w:val="2"/>
+        <w:spacing w:before="156" w:beforeLines="50" w:after="156" w:afterLines="50" w:line="360" w:lineRule="exact"/>
+        <w:rPr>
+          <w:rFonts w:hint="eastAsia"/>
+          <w:b/>
+          <w:sz w:val="28"/>
+        </w:rPr>
+      </w:pPr>
+      <w:bookmarkStart w:id="100" w:name="_Toc358467461"/>
+      <w:bookmarkStart w:id="101" w:name="_Toc357345231"/>
+      <w:bookmarkStart w:id="102" w:name="_Toc357720770"/>
+      <w:bookmarkStart w:id="103" w:name="_Toc357365098"/>
+      <w:r>
+        <w:rPr>
+          <w:rFonts w:hint="eastAsia"/>
+          <w:b/>
+          <w:sz w:val="28"/>
+        </w:rPr>
+        <w:t>6 总结与展望</w:t>
+      </w:r>
+      <w:bookmarkEnd w:id="100"/>
+      <w:bookmarkEnd w:id="101"/>
+      <w:bookmarkEnd w:id="102"/>
+      <w:bookmarkEnd w:id="103"/>
+    </w:p>
+    <w:p>
+      <w:pPr>
+        <w:ind w:firstLine="480" w:firstLineChars="200"/>
         <w:jc w:val="left"/>
         <w:rPr>
-          <w:rFonts w:hint="eastAsia" w:ascii="宋体" w:hAnsi="宋体"/>
-          <w:sz w:val="24"/>
-        </w:rPr>
-      </w:pPr>
-      <w:bookmarkStart w:id="100" w:name="_Toc316579959"/>
-      <w:bookmarkStart w:id="101" w:name="_Toc317596558"/>
-      <w:bookmarkStart w:id="102" w:name="_Toc29235297"/>
-      <w:bookmarkStart w:id="103" w:name="_Toc317598458"/>
-      <w:bookmarkStart w:id="104" w:name="_Toc317598275"/>
+          <w:rFonts w:hint="eastAsia"/>
+          <w:sz w:val="24"/>
+        </w:rPr>
+      </w:pPr>
+      <w:r>
+        <w:rPr>
+          <w:rFonts w:hint="eastAsia"/>
+          <w:sz w:val="24"/>
+        </w:rPr>
+        <w:t>本系统基于B/S架构体系进行开发，采用Java语言进行编写，结合JSP技术实现基于Web的学生成绩管理系统的功能，整个系统的开发结构是按照软件工程设计思想进行，主要有可行性分析、需求分析、概要设计、详细设计、软件测试和系统实现，该系统总体上达到了整个系统功能需求，其中包括学生信息管理、成绩管理、班级管理、课程管理等，实现了以Internet网络为核心，通过数据库对采集的学生信息进行及时高效的管理。</w:t>
+      </w:r>
+    </w:p>
+    <w:p>
+      <w:pPr>
+        <w:ind w:firstLine="480" w:firstLineChars="200"/>
+        <w:jc w:val="left"/>
+        <w:rPr>
+          <w:rFonts w:hint="eastAsia" w:ascii="宋体" w:hAnsi="宋体"/>
+          <w:sz w:val="24"/>
+        </w:rPr>
+      </w:pPr>
+      <w:r>
+        <w:rPr>
+          <w:rFonts w:hint="eastAsia"/>
+          <w:sz w:val="24"/>
+        </w:rPr>
+        <w:t>系统总体上来说功能需求初步实现，系统层次分明，结构还算清晰，当然，该系统还有些不尽人意的地方，比如进一步优化DIV+CSS样式设计，改善用户界面，增强用户的使用体验度；使用更高效的系统开发平台；优化出错处理方案，增加系统数据定期备份等部分功能，这些都有待后期的进一步改进。</w:t>
+      </w:r>
+    </w:p>
+    <w:p>
+      <w:pPr>
+        <w:jc w:val="left"/>
+        <w:rPr>
+          <w:rFonts w:hint="eastAsia" w:ascii="宋体" w:hAnsi="宋体"/>
+          <w:sz w:val="24"/>
+        </w:rPr>
+      </w:pPr>
+      <w:bookmarkStart w:id="104" w:name="_Toc317596558"/>
+      <w:bookmarkStart w:id="105" w:name="_Toc316579959"/>
+      <w:bookmarkStart w:id="106" w:name="_Toc317598458"/>
+      <w:bookmarkStart w:id="107" w:name="_Toc317598275"/>
+      <w:bookmarkStart w:id="108" w:name="_Toc29235297"/>
+    </w:p>
+    <w:p>
+      <w:pPr>
+        <w:jc w:val="left"/>
+        <w:rPr>
+          <w:rFonts w:hint="eastAsia" w:ascii="宋体" w:hAnsi="宋体"/>
+          <w:sz w:val="24"/>
+        </w:rPr>
+      </w:pPr>
     </w:p>
     <w:p>
       <w:pPr>
@@ -9470,44 +9673,30 @@
         <w:rPr>
           <w:rFonts w:hint="eastAsia" w:ascii="宋体" w:hAnsi="宋体"/>
           <w:b/>
+          <w:szCs w:val="24"/>
+        </w:rPr>
+      </w:pPr>
+      <w:bookmarkStart w:id="109" w:name="_Toc357365099"/>
+      <w:bookmarkStart w:id="110" w:name="_Toc357345232"/>
+      <w:bookmarkStart w:id="111" w:name="_Toc357720771"/>
+      <w:bookmarkStart w:id="112" w:name="_Toc358467462"/>
+      <w:r>
+        <w:rPr>
+          <w:rFonts w:hint="eastAsia" w:ascii="宋体" w:hAnsi="宋体"/>
+          <w:b/>
           <w:sz w:val="28"/>
           <w:szCs w:val="28"/>
         </w:rPr>
-      </w:pPr>
-      <w:bookmarkStart w:id="105" w:name="_Toc357720771"/>
-      <w:bookmarkStart w:id="106" w:name="_Toc357365099"/>
-      <w:bookmarkStart w:id="107" w:name="_Toc357345232"/>
-      <w:bookmarkStart w:id="108" w:name="_Toc358467462"/>
-    </w:p>
-    <w:p>
-      <w:pPr>
-        <w:pStyle w:val="2"/>
-        <w:spacing w:before="156" w:beforeLines="50" w:after="156" w:afterLines="50" w:line="360" w:lineRule="exact"/>
-        <w:ind w:firstLine="561"/>
-        <w:jc w:val="center"/>
-        <w:rPr>
-          <w:rFonts w:hint="eastAsia" w:ascii="宋体" w:hAnsi="宋体"/>
-          <w:b/>
-          <w:szCs w:val="24"/>
-        </w:rPr>
-      </w:pPr>
-      <w:r>
-        <w:rPr>
-          <w:rFonts w:hint="eastAsia" w:ascii="宋体" w:hAnsi="宋体"/>
-          <w:b/>
-          <w:sz w:val="28"/>
-          <w:szCs w:val="28"/>
-        </w:rPr>
         <w:t xml:space="preserve">参 考 </w:t>
       </w:r>
-      <w:bookmarkEnd w:id="100"/>
-      <w:bookmarkEnd w:id="101"/>
-      <w:bookmarkEnd w:id="102"/>
-      <w:bookmarkEnd w:id="103"/>
       <w:bookmarkEnd w:id="104"/>
       <w:bookmarkEnd w:id="105"/>
       <w:bookmarkEnd w:id="106"/>
       <w:bookmarkEnd w:id="107"/>
+      <w:bookmarkEnd w:id="108"/>
+      <w:bookmarkEnd w:id="109"/>
+      <w:bookmarkEnd w:id="110"/>
+      <w:bookmarkEnd w:id="111"/>
       <w:r>
         <w:rPr>
           <w:rFonts w:hint="eastAsia" w:ascii="宋体" w:hAnsi="宋体"/>
@@ -9517,7 +9706,7 @@
         </w:rPr>
         <w:t>文 献</w:t>
       </w:r>
-      <w:bookmarkEnd w:id="108"/>
+      <w:bookmarkEnd w:id="112"/>
     </w:p>
     <w:p>
       <w:pPr>
@@ -9546,17 +9735,7 @@
           <w:kern w:val="0"/>
           <w:sz w:val="24"/>
         </w:rPr>
-        <w:t>[1]</w:t>
-      </w:r>
-      <w:r>
-        <w:rPr>
-          <w:rFonts w:hint="eastAsia"/>
-          <w:snapToGrid w:val="0"/>
-          <w:kern w:val="0"/>
-          <w:sz w:val="24"/>
-          <w:lang w:val="en-US" w:eastAsia="zh-CN"/>
-        </w:rPr>
-        <w:t>王松编著</w:t>
+        <w:t>[1]余华凌</w:t>
       </w:r>
       <w:r>
         <w:rPr>
@@ -9573,37 +9752,8 @@
           <w:snapToGrid w:val="0"/>
           <w:kern w:val="0"/>
           <w:sz w:val="24"/>
-          <w:lang w:val="en-US" w:eastAsia="zh-CN"/>
-        </w:rPr>
-        <w:t>Spring+Vue全栈开发实战</w:t>
-      </w:r>
-      <w:r>
-        <w:rPr>
-          <w:rFonts w:hint="eastAsia"/>
-          <w:snapToGrid w:val="0"/>
-          <w:kern w:val="0"/>
-          <w:sz w:val="24"/>
-        </w:rPr>
-        <w:t>[</w:t>
-      </w:r>
-      <w:r>
-        <w:rPr>
-          <w:rFonts w:hint="eastAsia"/>
-          <w:snapToGrid w:val="0"/>
-          <w:kern w:val="0"/>
-          <w:sz w:val="24"/>
-          <w:lang w:val="en-US" w:eastAsia="zh-CN"/>
-        </w:rPr>
-        <w:t>M</w:t>
-      </w:r>
-      <w:r>
-        <w:rPr>
-          <w:rFonts w:hint="eastAsia"/>
-          <w:snapToGrid w:val="0"/>
-          <w:kern w:val="0"/>
-          <w:sz w:val="24"/>
-        </w:rPr>
-        <w:t>]</w:t>
+        </w:rPr>
+        <w:t>基于Web学生信息管理系统的设计与实现[J]</w:t>
       </w:r>
       <w:r>
         <w:rPr>
@@ -9616,32 +9766,12 @@
       </w:r>
       <w:r>
         <w:rPr>
-          <w:rFonts w:hint="eastAsia" w:ascii="宋体" w:hAnsi="宋体"/>
-          <w:snapToGrid w:val="0"/>
-          <w:kern w:val="0"/>
-          <w:sz w:val="24"/>
-          <w:lang w:val="en-US" w:eastAsia="zh-CN"/>
-        </w:rPr>
-        <w:t>北京：清华大学出版社</w:t>
-      </w:r>
-      <w:r>
-        <w:rPr>
-          <w:rFonts w:hint="eastAsia"/>
-          <w:snapToGrid w:val="0"/>
-          <w:kern w:val="0"/>
-          <w:sz w:val="24"/>
-        </w:rPr>
-        <w:t>，20</w:t>
-      </w:r>
-      <w:r>
-        <w:rPr>
-          <w:rFonts w:hint="eastAsia"/>
-          <w:snapToGrid w:val="0"/>
-          <w:kern w:val="0"/>
-          <w:sz w:val="24"/>
-          <w:lang w:val="en-US" w:eastAsia="zh-CN"/>
-        </w:rPr>
-        <w:t>19</w:t>
+          <w:rFonts w:hint="eastAsia"/>
+          <w:snapToGrid w:val="0"/>
+          <w:kern w:val="0"/>
+          <w:sz w:val="24"/>
+        </w:rPr>
+        <w:t>江西科学，2005，23（6）：755</w:t>
       </w:r>
       <w:r>
         <w:rPr>
@@ -10932,8 +11062,8 @@
         </w:rPr>
         <w:t>2005</w:t>
       </w:r>
-      <w:bookmarkStart w:id="109" w:name="OLE_LINK4"/>
-      <w:bookmarkStart w:id="110" w:name="OLE_LINK5"/>
+      <w:bookmarkStart w:id="113" w:name="OLE_LINK5"/>
+      <w:bookmarkStart w:id="114" w:name="OLE_LINK4"/>
       <w:r>
         <w:rPr>
           <w:rFonts w:hint="eastAsia" w:ascii="宋体" w:hAnsi="宋体"/>
@@ -11019,8 +11149,8 @@
         </w:rPr>
         <w:t>清华大学出版社，2009</w:t>
       </w:r>
-      <w:bookmarkEnd w:id="109"/>
-      <w:bookmarkEnd w:id="110"/>
+      <w:bookmarkEnd w:id="113"/>
+      <w:bookmarkEnd w:id="114"/>
       <w:r>
         <w:rPr>
           <w:rFonts w:hint="eastAsia" w:ascii="宋体" w:hAnsi="宋体"/>
@@ -11595,15 +11725,15 @@
           <w:szCs w:val="24"/>
         </w:rPr>
       </w:pPr>
-      <w:bookmarkStart w:id="111" w:name="_Toc358467463"/>
-      <w:bookmarkStart w:id="112" w:name="_Toc316579958"/>
-      <w:bookmarkStart w:id="113" w:name="_Toc317596557"/>
-      <w:bookmarkStart w:id="114" w:name="_Toc29235296"/>
-      <w:bookmarkStart w:id="115" w:name="_Toc317598457"/>
+      <w:bookmarkStart w:id="115" w:name="_Toc29235296"/>
       <w:bookmarkStart w:id="116" w:name="_Toc357345233"/>
-      <w:bookmarkStart w:id="117" w:name="_Toc357365100"/>
-      <w:bookmarkStart w:id="118" w:name="_Toc317598274"/>
-      <w:bookmarkStart w:id="119" w:name="_Toc357720772"/>
+      <w:bookmarkStart w:id="117" w:name="_Toc317598274"/>
+      <w:bookmarkStart w:id="118" w:name="_Toc357365100"/>
+      <w:bookmarkStart w:id="119" w:name="_Toc317596557"/>
+      <w:bookmarkStart w:id="120" w:name="_Toc358467463"/>
+      <w:bookmarkStart w:id="121" w:name="_Toc316579958"/>
+      <w:bookmarkStart w:id="122" w:name="_Toc357720772"/>
+      <w:bookmarkStart w:id="123" w:name="_Toc317598457"/>
       <w:r>
         <w:rPr>
           <w:rFonts w:hint="eastAsia" w:ascii="宋体" w:hAnsi="宋体"/>
@@ -11613,15 +11743,15 @@
         </w:rPr>
         <w:t>致 谢</w:t>
       </w:r>
-      <w:bookmarkEnd w:id="111"/>
-      <w:bookmarkEnd w:id="112"/>
-      <w:bookmarkEnd w:id="113"/>
-      <w:bookmarkEnd w:id="114"/>
       <w:bookmarkEnd w:id="115"/>
       <w:bookmarkEnd w:id="116"/>
       <w:bookmarkEnd w:id="117"/>
       <w:bookmarkEnd w:id="118"/>
       <w:bookmarkEnd w:id="119"/>
+      <w:bookmarkEnd w:id="120"/>
+      <w:bookmarkEnd w:id="121"/>
+      <w:bookmarkEnd w:id="122"/>
+      <w:bookmarkEnd w:id="123"/>
     </w:p>
     <w:p>
       <w:pPr>

</xml_diff>